<commit_message>
update list od participants pdf
</commit_message>
<xml_diff>
--- a/raw-files/source-documents/ICTA2017-list-of-participants.docx
+++ b/raw-files/source-documents/ICTA2017-list-of-participants.docx
@@ -1638,7 +1638,7 @@
               <w:pStyle w:val="TABLECONTENT"/>
             </w:pPr>
             <w:r>
-              <w:t>Amir Husni</w:t>
+              <w:t>Ambar Pertiwiningrum</w:t>
             </w:r>
           </w:p>
         </w:tc>
@@ -1655,7 +1655,7 @@
               <w:pStyle w:val="TABLECONTENT"/>
             </w:pPr>
             <w:r>
-              <w:t>13:30</w:t>
+              <w:t>13:10</w:t>
             </w:r>
           </w:p>
         </w:tc>
@@ -1689,7 +1689,7 @@
               <w:pStyle w:val="TABLECONTENT"/>
             </w:pPr>
             <w:r>
-              <w:t>Carnation</w:t>
+              <w:t>Magnolia</w:t>
             </w:r>
           </w:p>
         </w:tc>
@@ -1706,7 +1706,7 @@
               <w:pStyle w:val="TABLECONTENT"/>
             </w:pPr>
             <w:r>
-              <w:t>A3-066</w:t>
+              <w:t>A4-040</w:t>
             </w:r>
           </w:p>
         </w:tc>
@@ -1724,7 +1724,7 @@
               <w:pStyle w:val="TABLECONTENT"/>
             </w:pPr>
             <w:r>
-              <w:t>Page 65</w:t>
+              <w:t>Page 71</w:t>
             </w:r>
           </w:p>
         </w:tc>
@@ -1746,7 +1746,7 @@
               <w:pStyle w:val="TABLECONTENT"/>
             </w:pPr>
             <w:r>
-              <w:t>Andiyono Andiyono</w:t>
+              <w:t>Amir Husni</w:t>
             </w:r>
           </w:p>
         </w:tc>
@@ -1763,7 +1763,7 @@
               <w:pStyle w:val="TABLECONTENT"/>
             </w:pPr>
             <w:r>
-              <w:t>14:10</w:t>
+              <w:t>13:30</w:t>
             </w:r>
           </w:p>
         </w:tc>
@@ -1797,7 +1797,7 @@
               <w:pStyle w:val="TABLECONTENT"/>
             </w:pPr>
             <w:r>
-              <w:t>Magnolia</w:t>
+              <w:t>Carnation</w:t>
             </w:r>
           </w:p>
         </w:tc>
@@ -1814,7 +1814,7 @@
               <w:pStyle w:val="TABLECONTENT"/>
             </w:pPr>
             <w:r>
-              <w:t>A4-084</w:t>
+              <w:t>A3-066</w:t>
             </w:r>
           </w:p>
         </w:tc>
@@ -1832,7 +1832,7 @@
               <w:pStyle w:val="TABLECONTENT"/>
             </w:pPr>
             <w:r>
-              <w:t>Page 74</w:t>
+              <w:t>Page 65</w:t>
             </w:r>
           </w:p>
         </w:tc>
@@ -1854,7 +1854,7 @@
               <w:pStyle w:val="TABLECONTENT"/>
             </w:pPr>
             <w:r>
-              <w:t>Anggarda Paramita Imawati</w:t>
+              <w:t>Andiyono Andiyono</w:t>
             </w:r>
           </w:p>
         </w:tc>
@@ -1871,7 +1871,7 @@
               <w:pStyle w:val="TABLECONTENT"/>
             </w:pPr>
             <w:r>
-              <w:t>15:35</w:t>
+              <w:t>14:10</w:t>
             </w:r>
           </w:p>
         </w:tc>
@@ -1905,7 +1905,7 @@
               <w:pStyle w:val="TABLECONTENT"/>
             </w:pPr>
             <w:r>
-              <w:t>Dahlia</w:t>
+              <w:t>Magnolia</w:t>
             </w:r>
           </w:p>
         </w:tc>
@@ -1922,7 +1922,7 @@
               <w:pStyle w:val="TABLECONTENT"/>
             </w:pPr>
             <w:r>
-              <w:t>B1-132</w:t>
+              <w:t>A4-084</w:t>
             </w:r>
           </w:p>
         </w:tc>
@@ -1940,7 +1940,7 @@
               <w:pStyle w:val="TABLECONTENT"/>
             </w:pPr>
             <w:r>
-              <w:t>Page 85</w:t>
+              <w:t>Page 74</w:t>
             </w:r>
           </w:p>
         </w:tc>
@@ -1962,7 +1962,7 @@
               <w:pStyle w:val="TABLECONTENT"/>
             </w:pPr>
             <w:r>
-              <w:t>Ani Widiastuti</w:t>
+              <w:t>Anggarda Paramita Imawati</w:t>
             </w:r>
           </w:p>
         </w:tc>
@@ -1979,7 +1979,7 @@
               <w:pStyle w:val="TABLECONTENT"/>
             </w:pPr>
             <w:r>
-              <w:t>15:00</w:t>
+              <w:t>15:35</w:t>
             </w:r>
           </w:p>
         </w:tc>
@@ -1996,7 +1996,7 @@
               <w:pStyle w:val="TABLECONTENT"/>
             </w:pPr>
             <w:r>
-              <w:t>(Day 2)</w:t>
+              <w:t>(Day 1)</w:t>
             </w:r>
           </w:p>
         </w:tc>
@@ -2013,7 +2013,7 @@
               <w:pStyle w:val="TABLECONTENT"/>
             </w:pPr>
             <w:r>
-              <w:t>Tulip</w:t>
+              <w:t>Dahlia</w:t>
             </w:r>
           </w:p>
         </w:tc>
@@ -2030,7 +2030,7 @@
               <w:pStyle w:val="TABLECONTENT"/>
             </w:pPr>
             <w:r>
-              <w:t>C5-094</w:t>
+              <w:t>B1-132</w:t>
             </w:r>
           </w:p>
         </w:tc>
@@ -2048,7 +2048,7 @@
               <w:pStyle w:val="TABLECONTENT"/>
             </w:pPr>
             <w:r>
-              <w:t>Page 113</w:t>
+              <w:t>Page 85</w:t>
             </w:r>
           </w:p>
         </w:tc>
@@ -2070,7 +2070,7 @@
               <w:pStyle w:val="TABLECONTENT"/>
             </w:pPr>
             <w:r>
-              <w:t>Anna Farhana</w:t>
+              <w:t>Ani Widiastuti</w:t>
             </w:r>
           </w:p>
         </w:tc>
@@ -2087,7 +2087,7 @@
               <w:pStyle w:val="TABLECONTENT"/>
             </w:pPr>
             <w:r>
-              <w:t>15:35</w:t>
+              <w:t>15:00</w:t>
             </w:r>
           </w:p>
         </w:tc>
@@ -2104,7 +2104,7 @@
               <w:pStyle w:val="TABLECONTENT"/>
             </w:pPr>
             <w:r>
-              <w:t>(Day 1)</w:t>
+              <w:t>(Day 2)</w:t>
             </w:r>
           </w:p>
         </w:tc>
@@ -2138,7 +2138,7 @@
               <w:pStyle w:val="TABLECONTENT"/>
             </w:pPr>
             <w:r>
-              <w:t>D3-059</w:t>
+              <w:t>C5-094</w:t>
             </w:r>
           </w:p>
         </w:tc>
@@ -2156,7 +2156,7 @@
               <w:pStyle w:val="TABLECONTENT"/>
             </w:pPr>
             <w:r>
-              <w:t>Page 126</w:t>
+              <w:t>Page 113</w:t>
             </w:r>
           </w:p>
         </w:tc>
@@ -2178,7 +2178,7 @@
               <w:pStyle w:val="TABLECONTENT"/>
             </w:pPr>
             <w:r>
-              <w:t>Antoni Ungirwalu</w:t>
+              <w:t>Anna Farhana</w:t>
             </w:r>
           </w:p>
         </w:tc>
@@ -2229,7 +2229,7 @@
               <w:pStyle w:val="TABLECONTENT"/>
             </w:pPr>
             <w:r>
-              <w:t>Orchid</w:t>
+              <w:t>Tulip</w:t>
             </w:r>
           </w:p>
         </w:tc>
@@ -2246,7 +2246,7 @@
               <w:pStyle w:val="TABLECONTENT"/>
             </w:pPr>
             <w:r>
-              <w:t>E3-075</w:t>
+              <w:t>D3-059</w:t>
             </w:r>
           </w:p>
         </w:tc>
@@ -2264,7 +2264,7 @@
               <w:pStyle w:val="TABLECONTENT"/>
             </w:pPr>
             <w:r>
-              <w:t>Page 148</w:t>
+              <w:t>Page 126</w:t>
             </w:r>
           </w:p>
         </w:tc>
@@ -2286,7 +2286,7 @@
               <w:pStyle w:val="TABLECONTENT"/>
             </w:pPr>
             <w:r>
-              <w:t>Ari Susanti</w:t>
+              <w:t>Antoni Ungirwalu</w:t>
             </w:r>
           </w:p>
         </w:tc>
@@ -2303,7 +2303,7 @@
               <w:pStyle w:val="TABLECONTENT"/>
             </w:pPr>
             <w:r>
-              <w:t>13:20</w:t>
+              <w:t>15:35</w:t>
             </w:r>
           </w:p>
         </w:tc>
@@ -2320,7 +2320,7 @@
               <w:pStyle w:val="TABLECONTENT"/>
             </w:pPr>
             <w:r>
-              <w:t>(Day 2)</w:t>
+              <w:t>(Day 1)</w:t>
             </w:r>
           </w:p>
         </w:tc>
@@ -2337,7 +2337,7 @@
               <w:pStyle w:val="TABLECONTENT"/>
             </w:pPr>
             <w:r>
-              <w:t>Heliconia</w:t>
+              <w:t>Orchid</w:t>
             </w:r>
           </w:p>
         </w:tc>
@@ -2354,7 +2354,7 @@
               <w:pStyle w:val="TABLECONTENT"/>
             </w:pPr>
             <w:r>
-              <w:t>E3-021</w:t>
+              <w:t>E3-075</w:t>
             </w:r>
           </w:p>
         </w:tc>
@@ -2372,7 +2372,7 @@
               <w:pStyle w:val="TABLECONTENT"/>
             </w:pPr>
             <w:r>
-              <w:t>Page 146</w:t>
+              <w:t>Page 148</w:t>
             </w:r>
           </w:p>
         </w:tc>
@@ -2394,7 +2394,7 @@
               <w:pStyle w:val="TABLECONTENT"/>
             </w:pPr>
             <w:r>
-              <w:t>Atris Suyantohadi</w:t>
+              <w:t>Ari Susanti</w:t>
             </w:r>
           </w:p>
         </w:tc>
@@ -2411,7 +2411,7 @@
               <w:pStyle w:val="TABLECONTENT"/>
             </w:pPr>
             <w:r>
-              <w:t>14:30</w:t>
+              <w:t>13:20</w:t>
             </w:r>
           </w:p>
         </w:tc>
@@ -2428,7 +2428,7 @@
               <w:pStyle w:val="TABLECONTENT"/>
             </w:pPr>
             <w:r>
-              <w:t>(Day 1)</w:t>
+              <w:t>(Day 2)</w:t>
             </w:r>
           </w:p>
         </w:tc>
@@ -2445,7 +2445,7 @@
               <w:pStyle w:val="TABLECONTENT"/>
             </w:pPr>
             <w:r>
-              <w:t>Carnation</w:t>
+              <w:t>Heliconia</w:t>
             </w:r>
           </w:p>
         </w:tc>
@@ -2462,7 +2462,7 @@
               <w:pStyle w:val="TABLECONTENT"/>
             </w:pPr>
             <w:r>
-              <w:t>A3-105</w:t>
+              <w:t>E3-021</w:t>
             </w:r>
           </w:p>
         </w:tc>
@@ -2480,7 +2480,7 @@
               <w:pStyle w:val="TABLECONTENT"/>
             </w:pPr>
             <w:r>
-              <w:t>Page 68</w:t>
+              <w:t>Page 146</w:t>
             </w:r>
           </w:p>
         </w:tc>
@@ -2502,7 +2502,7 @@
               <w:pStyle w:val="TABLECONTENT"/>
             </w:pPr>
             <w:r>
-              <w:t>Atus Syahbudin</w:t>
+              <w:t>Atris Suyantohadi</w:t>
             </w:r>
           </w:p>
         </w:tc>
@@ -2519,7 +2519,7 @@
               <w:pStyle w:val="TABLECONTENT"/>
             </w:pPr>
             <w:r>
-              <w:t>13:00</w:t>
+              <w:t>14:30</w:t>
             </w:r>
           </w:p>
         </w:tc>
@@ -2536,7 +2536,7 @@
               <w:pStyle w:val="TABLECONTENT"/>
             </w:pPr>
             <w:r>
-              <w:t>(Day 2)</w:t>
+              <w:t>(Day 1)</w:t>
             </w:r>
           </w:p>
         </w:tc>
@@ -2553,7 +2553,7 @@
               <w:pStyle w:val="TABLECONTENT"/>
             </w:pPr>
             <w:r>
-              <w:t>Orchid</w:t>
+              <w:t>Carnation</w:t>
             </w:r>
           </w:p>
         </w:tc>
@@ -2570,7 +2570,7 @@
               <w:pStyle w:val="TABLECONTENT"/>
             </w:pPr>
             <w:r>
-              <w:t>E2-119</w:t>
+              <w:t>A3-105</w:t>
             </w:r>
           </w:p>
         </w:tc>
@@ -2588,7 +2588,7 @@
               <w:pStyle w:val="TABLECONTENT"/>
             </w:pPr>
             <w:r>
-              <w:t>Page 143</w:t>
+              <w:t>Page 68</w:t>
             </w:r>
           </w:p>
         </w:tc>
@@ -2611,7 +2611,7 @@
             </w:pPr>
             <w:r>
               <w:lastRenderedPageBreak/>
-              <w:t>Bambang Dwi Wijatniko</w:t>
+              <w:t>Atus Syahbudin</w:t>
             </w:r>
           </w:p>
         </w:tc>
@@ -2628,7 +2628,7 @@
               <w:pStyle w:val="TABLECONTENT"/>
             </w:pPr>
             <w:r>
-              <w:t>12:50</w:t>
+              <w:t>13:00</w:t>
             </w:r>
           </w:p>
         </w:tc>
@@ -2645,7 +2645,7 @@
               <w:pStyle w:val="TABLECONTENT"/>
             </w:pPr>
             <w:r>
-              <w:t>(Day 1)</w:t>
+              <w:t>(Day 2)</w:t>
             </w:r>
           </w:p>
         </w:tc>
@@ -2662,7 +2662,7 @@
               <w:pStyle w:val="TABLECONTENT"/>
             </w:pPr>
             <w:r>
-              <w:t>Carnation</w:t>
+              <w:t>Orchid</w:t>
             </w:r>
           </w:p>
         </w:tc>
@@ -2679,7 +2679,7 @@
               <w:pStyle w:val="TABLECONTENT"/>
             </w:pPr>
             <w:r>
-              <w:t>A3-038</w:t>
+              <w:t>E2-119</w:t>
             </w:r>
           </w:p>
         </w:tc>
@@ -2697,7 +2697,7 @@
               <w:pStyle w:val="TABLECONTENT"/>
             </w:pPr>
             <w:r>
-              <w:t>Page 63</w:t>
+              <w:t>Page 143</w:t>
             </w:r>
           </w:p>
         </w:tc>
@@ -2719,7 +2719,7 @@
               <w:pStyle w:val="TABLECONTENT"/>
             </w:pPr>
             <w:r>
-              <w:t>Bayu Dwi Apri Nugroho</w:t>
+              <w:t>Bambang Dwi Wijatniko</w:t>
             </w:r>
           </w:p>
         </w:tc>
@@ -2736,7 +2736,7 @@
               <w:pStyle w:val="TABLECONTENT"/>
             </w:pPr>
             <w:r>
-              <w:t>15:35</w:t>
+              <w:t>12:50</w:t>
             </w:r>
           </w:p>
         </w:tc>
@@ -2770,7 +2770,7 @@
               <w:pStyle w:val="TABLECONTENT"/>
             </w:pPr>
             <w:r>
-              <w:t>Magnolia</w:t>
+              <w:t>Carnation</w:t>
             </w:r>
           </w:p>
         </w:tc>
@@ -2787,7 +2787,7 @@
               <w:pStyle w:val="TABLECONTENT"/>
             </w:pPr>
             <w:r>
-              <w:t>A2-107</w:t>
+              <w:t>A3-038</w:t>
             </w:r>
           </w:p>
         </w:tc>
@@ -2805,7 +2805,7 @@
               <w:pStyle w:val="TABLECONTENT"/>
             </w:pPr>
             <w:r>
-              <w:t>Page 61</w:t>
+              <w:t>Page 63</w:t>
             </w:r>
           </w:p>
         </w:tc>
@@ -2827,7 +2827,7 @@
               <w:pStyle w:val="TABLECONTENT"/>
             </w:pPr>
             <w:r>
-              <w:t>Budi Mulyana</w:t>
+              <w:t>Budiastuti Kurniasih</w:t>
             </w:r>
           </w:p>
         </w:tc>
@@ -2844,7 +2844,7 @@
               <w:pStyle w:val="TABLECONTENT"/>
             </w:pPr>
             <w:r>
-              <w:t>13:30</w:t>
+              <w:t>14:20</w:t>
             </w:r>
           </w:p>
         </w:tc>
@@ -2861,7 +2861,7 @@
               <w:pStyle w:val="TABLECONTENT"/>
             </w:pPr>
             <w:r>
-              <w:t>(Day 1)</w:t>
+              <w:t>(Day 2)</w:t>
             </w:r>
           </w:p>
         </w:tc>
@@ -2878,7 +2878,7 @@
               <w:pStyle w:val="TABLECONTENT"/>
             </w:pPr>
             <w:r>
-              <w:t>Heliconia</w:t>
+              <w:t>Dahlia</w:t>
             </w:r>
           </w:p>
         </w:tc>
@@ -2895,7 +2895,7 @@
               <w:pStyle w:val="TABLECONTENT"/>
             </w:pPr>
             <w:r>
-              <w:t>E1-120</w:t>
+              <w:t>C2-072</w:t>
             </w:r>
           </w:p>
         </w:tc>
@@ -2913,7 +2913,7 @@
               <w:pStyle w:val="TABLECONTENT"/>
             </w:pPr>
             <w:r>
-              <w:t>Page 135</w:t>
+              <w:t>Page 104</w:t>
             </w:r>
           </w:p>
         </w:tc>
@@ -2935,7 +2935,7 @@
               <w:pStyle w:val="TABLECONTENT"/>
             </w:pPr>
             <w:r>
-              <w:t>Budiastuti Kurniasih</w:t>
+              <w:t>Chusnul Hanim</w:t>
             </w:r>
           </w:p>
         </w:tc>
@@ -2952,7 +2952,7 @@
               <w:pStyle w:val="TABLECONTENT"/>
             </w:pPr>
             <w:r>
-              <w:t>14:20</w:t>
+              <w:t>13:10</w:t>
             </w:r>
           </w:p>
         </w:tc>
@@ -2969,7 +2969,7 @@
               <w:pStyle w:val="TABLECONTENT"/>
             </w:pPr>
             <w:r>
-              <w:t>(Day 2)</w:t>
+              <w:t>(Day 1)</w:t>
             </w:r>
           </w:p>
         </w:tc>
@@ -2986,7 +2986,7 @@
               <w:pStyle w:val="TABLECONTENT"/>
             </w:pPr>
             <w:r>
-              <w:t>Dahlia</w:t>
+              <w:t>Tulip</w:t>
             </w:r>
           </w:p>
         </w:tc>
@@ -3003,7 +3003,7 @@
               <w:pStyle w:val="TABLECONTENT"/>
             </w:pPr>
             <w:r>
-              <w:t>C2-072</w:t>
+              <w:t>D2-085</w:t>
             </w:r>
           </w:p>
         </w:tc>
@@ -3021,7 +3021,7 @@
               <w:pStyle w:val="TABLECONTENT"/>
             </w:pPr>
             <w:r>
-              <w:t>Page 104</w:t>
+              <w:t>Page 120</w:t>
             </w:r>
           </w:p>
         </w:tc>
@@ -3043,7 +3043,7 @@
               <w:pStyle w:val="TABLECONTENT"/>
             </w:pPr>
             <w:r>
-              <w:t>Candarisma Dhanes Noor Viana</w:t>
+              <w:t>Clara Ajeng Artdita</w:t>
             </w:r>
           </w:p>
         </w:tc>
@@ -3060,7 +3060,7 @@
               <w:pStyle w:val="TABLECONTENT"/>
             </w:pPr>
             <w:r>
-              <w:t>13:30</w:t>
+              <w:t>12:50</w:t>
             </w:r>
           </w:p>
         </w:tc>
@@ -3094,7 +3094,7 @@
               <w:pStyle w:val="TABLECONTENT"/>
             </w:pPr>
             <w:r>
-              <w:t>Dahlia</w:t>
+              <w:t>Orchid</w:t>
             </w:r>
           </w:p>
         </w:tc>
@@ -3111,7 +3111,7 @@
               <w:pStyle w:val="TABLECONTENT"/>
             </w:pPr>
             <w:r>
-              <w:t>B1-053</w:t>
+              <w:t>D1-070</w:t>
             </w:r>
           </w:p>
         </w:tc>
@@ -3129,7 +3129,7 @@
               <w:pStyle w:val="TABLECONTENT"/>
             </w:pPr>
             <w:r>
-              <w:t>Page 81</w:t>
+              <w:t>Page 117</w:t>
             </w:r>
           </w:p>
         </w:tc>
@@ -3151,7 +3151,7 @@
               <w:pStyle w:val="TABLECONTENT"/>
             </w:pPr>
             <w:r>
-              <w:t>Chusnul Hanim</w:t>
+              <w:t>Diah Rachmawati</w:t>
             </w:r>
           </w:p>
         </w:tc>
@@ -3168,7 +3168,7 @@
               <w:pStyle w:val="TABLECONTENT"/>
             </w:pPr>
             <w:r>
-              <w:t>13:10</w:t>
+              <w:t>13:20</w:t>
             </w:r>
           </w:p>
         </w:tc>
@@ -3185,7 +3185,7 @@
               <w:pStyle w:val="TABLECONTENT"/>
             </w:pPr>
             <w:r>
-              <w:t>(Day 1)</w:t>
+              <w:t>(Day 2)</w:t>
             </w:r>
           </w:p>
         </w:tc>
@@ -3219,7 +3219,7 @@
               <w:pStyle w:val="TABLECONTENT"/>
             </w:pPr>
             <w:r>
-              <w:t>D2-085</w:t>
+              <w:t>C3-115</w:t>
             </w:r>
           </w:p>
         </w:tc>
@@ -3237,7 +3237,7 @@
               <w:pStyle w:val="TABLECONTENT"/>
             </w:pPr>
             <w:r>
-              <w:t>Page 120</w:t>
+              <w:t>Page 108</w:t>
             </w:r>
           </w:p>
         </w:tc>
@@ -3259,7 +3259,7 @@
               <w:pStyle w:val="TABLECONTENT"/>
             </w:pPr>
             <w:r>
-              <w:t>Clara Ajeng Artdita</w:t>
+              <w:t>Dian Sartika</w:t>
             </w:r>
           </w:p>
         </w:tc>
@@ -3276,7 +3276,7 @@
               <w:pStyle w:val="TABLECONTENT"/>
             </w:pPr>
             <w:r>
-              <w:t>12:50</w:t>
+              <w:t>13:50</w:t>
             </w:r>
           </w:p>
         </w:tc>
@@ -3310,7 +3310,7 @@
               <w:pStyle w:val="TABLECONTENT"/>
             </w:pPr>
             <w:r>
-              <w:t>Orchid</w:t>
+              <w:t>Magnolia</w:t>
             </w:r>
           </w:p>
         </w:tc>
@@ -3327,7 +3327,7 @@
               <w:pStyle w:val="TABLECONTENT"/>
             </w:pPr>
             <w:r>
-              <w:t>D1-070</w:t>
+              <w:t>A4-071</w:t>
             </w:r>
           </w:p>
         </w:tc>
@@ -3345,7 +3345,7 @@
               <w:pStyle w:val="TABLECONTENT"/>
             </w:pPr>
             <w:r>
-              <w:t>Page 117</w:t>
+              <w:t>Page 73</w:t>
             </w:r>
           </w:p>
         </w:tc>
@@ -3367,7 +3367,7 @@
               <w:pStyle w:val="TABLECONTENT"/>
             </w:pPr>
             <w:r>
-              <w:t>Diah Rachmawati</w:t>
+              <w:t>Dicky Moch Rizal</w:t>
             </w:r>
           </w:p>
         </w:tc>
@@ -3384,7 +3384,7 @@
               <w:pStyle w:val="TABLECONTENT"/>
             </w:pPr>
             <w:r>
-              <w:t>13:20</w:t>
+              <w:t>15:55</w:t>
             </w:r>
           </w:p>
         </w:tc>
@@ -3401,7 +3401,7 @@
               <w:pStyle w:val="TABLECONTENT"/>
             </w:pPr>
             <w:r>
-              <w:t>(Day 2)</w:t>
+              <w:t>(Day 1)</w:t>
             </w:r>
           </w:p>
         </w:tc>
@@ -3435,7 +3435,7 @@
               <w:pStyle w:val="TABLECONTENT"/>
             </w:pPr>
             <w:r>
-              <w:t>C3-115</w:t>
+              <w:t>D3-144</w:t>
             </w:r>
           </w:p>
         </w:tc>
@@ -3453,7 +3453,7 @@
               <w:pStyle w:val="TABLECONTENT"/>
             </w:pPr>
             <w:r>
-              <w:t>Page 108</w:t>
+              <w:t>Page 127</w:t>
             </w:r>
           </w:p>
         </w:tc>
@@ -3475,7 +3475,7 @@
               <w:pStyle w:val="TABLECONTENT"/>
             </w:pPr>
             <w:r>
-              <w:t>Dian Sartika</w:t>
+              <w:t>Didik Purwadi</w:t>
             </w:r>
           </w:p>
         </w:tc>
@@ -3492,7 +3492,7 @@
               <w:pStyle w:val="TABLECONTENT"/>
             </w:pPr>
             <w:r>
-              <w:t>13:50</w:t>
+              <w:t>13:00</w:t>
             </w:r>
           </w:p>
         </w:tc>
@@ -3509,7 +3509,7 @@
               <w:pStyle w:val="TABLECONTENT"/>
             </w:pPr>
             <w:r>
-              <w:t>(Day 1)</w:t>
+              <w:t>(Day 2)</w:t>
             </w:r>
           </w:p>
         </w:tc>
@@ -3526,7 +3526,7 @@
               <w:pStyle w:val="TABLECONTENT"/>
             </w:pPr>
             <w:r>
-              <w:t>Magnolia</w:t>
+              <w:t>Carnation</w:t>
             </w:r>
           </w:p>
         </w:tc>
@@ -3543,7 +3543,7 @@
               <w:pStyle w:val="TABLECONTENT"/>
             </w:pPr>
             <w:r>
-              <w:t>A4-071</w:t>
+              <w:t>B2-087</w:t>
             </w:r>
           </w:p>
         </w:tc>
@@ -3561,7 +3561,7 @@
               <w:pStyle w:val="TABLECONTENT"/>
             </w:pPr>
             <w:r>
-              <w:t>Page 73</w:t>
+              <w:t>Page 89</w:t>
             </w:r>
           </w:p>
         </w:tc>
@@ -3583,7 +3583,7 @@
               <w:pStyle w:val="TABLECONTENT"/>
             </w:pPr>
             <w:r>
-              <w:t>Dicky Moch Rizal</w:t>
+              <w:t>Dwi Aulia Puspitaningrum</w:t>
             </w:r>
           </w:p>
         </w:tc>
@@ -3600,7 +3600,7 @@
               <w:pStyle w:val="TABLECONTENT"/>
             </w:pPr>
             <w:r>
-              <w:t>15:55</w:t>
+              <w:t>13:20</w:t>
             </w:r>
           </w:p>
         </w:tc>
@@ -3617,7 +3617,7 @@
               <w:pStyle w:val="TABLECONTENT"/>
             </w:pPr>
             <w:r>
-              <w:t>(Day 1)</w:t>
+              <w:t>(Day 2)</w:t>
             </w:r>
           </w:p>
         </w:tc>
@@ -3634,7 +3634,7 @@
               <w:pStyle w:val="TABLECONTENT"/>
             </w:pPr>
             <w:r>
-              <w:t>Tulip</w:t>
+              <w:t>Carnation</w:t>
             </w:r>
           </w:p>
         </w:tc>
@@ -3651,7 +3651,7 @@
               <w:pStyle w:val="TABLECONTENT"/>
             </w:pPr>
             <w:r>
-              <w:t>D3-144</w:t>
+              <w:t>B3-154</w:t>
             </w:r>
           </w:p>
         </w:tc>
@@ -3669,7 +3669,7 @@
               <w:pStyle w:val="TABLECONTENT"/>
             </w:pPr>
             <w:r>
-              <w:t>Page 127</w:t>
+              <w:t>Page 90</w:t>
             </w:r>
           </w:p>
         </w:tc>
@@ -3691,7 +3691,7 @@
               <w:pStyle w:val="TABLECONTENT"/>
             </w:pPr>
             <w:r>
-              <w:t>Didik Purwadi</w:t>
+              <w:t>Eka Wasi’ Al-Mughni</w:t>
             </w:r>
           </w:p>
         </w:tc>
@@ -3708,7 +3708,7 @@
               <w:pStyle w:val="TABLECONTENT"/>
             </w:pPr>
             <w:r>
-              <w:t>13:00</w:t>
+              <w:t>14:00</w:t>
             </w:r>
           </w:p>
         </w:tc>
@@ -3742,7 +3742,7 @@
               <w:pStyle w:val="TABLECONTENT"/>
             </w:pPr>
             <w:r>
-              <w:t>Carnation</w:t>
+              <w:t>Dahlia</w:t>
             </w:r>
           </w:p>
         </w:tc>
@@ -3759,7 +3759,7 @@
               <w:pStyle w:val="TABLECONTENT"/>
             </w:pPr>
             <w:r>
-              <w:t>B2-087</w:t>
+              <w:t>C2-068</w:t>
             </w:r>
           </w:p>
         </w:tc>
@@ -3777,7 +3777,7 @@
               <w:pStyle w:val="TABLECONTENT"/>
             </w:pPr>
             <w:r>
-              <w:t>Page 89</w:t>
+              <w:t>Page 103</w:t>
             </w:r>
           </w:p>
         </w:tc>
@@ -3799,7 +3799,7 @@
               <w:pStyle w:val="TABLECONTENT"/>
             </w:pPr>
             <w:r>
-              <w:t>Dwi Aulia Puspitaningrum</w:t>
+              <w:t>Eli Masidah</w:t>
             </w:r>
           </w:p>
         </w:tc>
@@ -3816,7 +3816,7 @@
               <w:pStyle w:val="TABLECONTENT"/>
             </w:pPr>
             <w:r>
-              <w:t>13:20</w:t>
+              <w:t>13:00</w:t>
             </w:r>
           </w:p>
         </w:tc>
@@ -3850,7 +3850,7 @@
               <w:pStyle w:val="TABLECONTENT"/>
             </w:pPr>
             <w:r>
-              <w:t>Carnation</w:t>
+              <w:t>Magnolia</w:t>
             </w:r>
           </w:p>
         </w:tc>
@@ -3867,7 +3867,7 @@
               <w:pStyle w:val="TABLECONTENT"/>
             </w:pPr>
             <w:r>
-              <w:t>B3-154</w:t>
+              <w:t>C1-016</w:t>
             </w:r>
           </w:p>
         </w:tc>
@@ -3885,7 +3885,7 @@
               <w:pStyle w:val="TABLECONTENT"/>
             </w:pPr>
             <w:r>
-              <w:t>Page 90</w:t>
+              <w:t>Page 95</w:t>
             </w:r>
           </w:p>
         </w:tc>
@@ -3907,7 +3907,7 @@
               <w:pStyle w:val="TABLECONTENT"/>
             </w:pPr>
             <w:r>
-              <w:t>Eka Wasi’ Al-Mughni</w:t>
+              <w:t>Ellena Nurmasari</w:t>
             </w:r>
           </w:p>
         </w:tc>
@@ -3924,7 +3924,7 @@
               <w:pStyle w:val="TABLECONTENT"/>
             </w:pPr>
             <w:r>
-              <w:t>14:00</w:t>
+              <w:t>13:30</w:t>
             </w:r>
           </w:p>
         </w:tc>
@@ -3941,7 +3941,7 @@
               <w:pStyle w:val="TABLECONTENT"/>
             </w:pPr>
             <w:r>
-              <w:t>(Day 2)</w:t>
+              <w:t>(Day 1)</w:t>
             </w:r>
           </w:p>
         </w:tc>
@@ -3958,7 +3958,7 @@
               <w:pStyle w:val="TABLECONTENT"/>
             </w:pPr>
             <w:r>
-              <w:t>Dahlia</w:t>
+              <w:t>Magnolia</w:t>
             </w:r>
           </w:p>
         </w:tc>
@@ -3975,7 +3975,7 @@
               <w:pStyle w:val="TABLECONTENT"/>
             </w:pPr>
             <w:r>
-              <w:t>C2-068</w:t>
+              <w:t>A4-042</w:t>
             </w:r>
           </w:p>
         </w:tc>
@@ -3993,7 +3993,7 @@
               <w:pStyle w:val="TABLECONTENT"/>
             </w:pPr>
             <w:r>
-              <w:t>Page 103</w:t>
+              <w:t>Page 72</w:t>
             </w:r>
           </w:p>
         </w:tc>
@@ -4015,7 +4015,7 @@
               <w:pStyle w:val="TABLECONTENT"/>
             </w:pPr>
             <w:r>
-              <w:t>Eli Masidah</w:t>
+              <w:t>Erti Hamimi</w:t>
             </w:r>
           </w:p>
         </w:tc>
@@ -4032,7 +4032,7 @@
               <w:pStyle w:val="TABLECONTENT"/>
             </w:pPr>
             <w:r>
-              <w:t>13:00</w:t>
+              <w:t>14:40</w:t>
             </w:r>
           </w:p>
         </w:tc>
@@ -4066,7 +4066,7 @@
               <w:pStyle w:val="TABLECONTENT"/>
             </w:pPr>
             <w:r>
-              <w:t>Magnolia</w:t>
+              <w:t>Dahlia</w:t>
             </w:r>
           </w:p>
         </w:tc>
@@ -4083,7 +4083,7 @@
               <w:pStyle w:val="TABLECONTENT"/>
             </w:pPr>
             <w:r>
-              <w:t>C1-016</w:t>
+              <w:t>C2-098</w:t>
             </w:r>
           </w:p>
         </w:tc>
@@ -4101,7 +4101,7 @@
               <w:pStyle w:val="TABLECONTENT"/>
             </w:pPr>
             <w:r>
-              <w:t>Page 95</w:t>
+              <w:t>Page 105</w:t>
             </w:r>
           </w:p>
         </w:tc>
@@ -4123,7 +4123,7 @@
               <w:pStyle w:val="TABLECONTENT"/>
             </w:pPr>
             <w:r>
-              <w:t>Ellena Nurmasari</w:t>
+              <w:t>Fiametta Ayu Purwandari</w:t>
             </w:r>
           </w:p>
         </w:tc>
@@ -4140,7 +4140,7 @@
               <w:pStyle w:val="TABLECONTENT"/>
             </w:pPr>
             <w:r>
-              <w:t>13:30</w:t>
+              <w:t>13:50</w:t>
             </w:r>
           </w:p>
         </w:tc>
@@ -4174,7 +4174,7 @@
               <w:pStyle w:val="TABLECONTENT"/>
             </w:pPr>
             <w:r>
-              <w:t>Magnolia</w:t>
+              <w:t>Carnation</w:t>
             </w:r>
           </w:p>
         </w:tc>
@@ -4191,7 +4191,7 @@
               <w:pStyle w:val="TABLECONTENT"/>
             </w:pPr>
             <w:r>
-              <w:t>A4-042</w:t>
+              <w:t>A3-074</w:t>
             </w:r>
           </w:p>
         </w:tc>
@@ -4209,7 +4209,7 @@
               <w:pStyle w:val="TABLECONTENT"/>
             </w:pPr>
             <w:r>
-              <w:t>Page 72</w:t>
+              <w:t>Page 66</w:t>
             </w:r>
           </w:p>
         </w:tc>
@@ -4231,7 +4231,7 @@
               <w:pStyle w:val="TABLECONTENT"/>
             </w:pPr>
             <w:r>
-              <w:t>Emy Setyani</w:t>
+              <w:t>Fransiscus Xaverius Wagiman</w:t>
             </w:r>
           </w:p>
         </w:tc>
@@ -4248,7 +4248,7 @@
               <w:pStyle w:val="TABLECONTENT"/>
             </w:pPr>
             <w:r>
-              <w:t>15:00</w:t>
+              <w:t>14:20</w:t>
             </w:r>
           </w:p>
         </w:tc>
@@ -4282,7 +4282,7 @@
               <w:pStyle w:val="TABLECONTENT"/>
             </w:pPr>
             <w:r>
-              <w:t>Dahlia</w:t>
+              <w:t>Tulip</w:t>
             </w:r>
           </w:p>
         </w:tc>
@@ -4299,7 +4299,7 @@
               <w:pStyle w:val="TABLECONTENT"/>
             </w:pPr>
             <w:r>
-              <w:t>C2-141</w:t>
+              <w:t>C5-051</w:t>
             </w:r>
           </w:p>
         </w:tc>
@@ -4317,7 +4317,7 @@
               <w:pStyle w:val="TABLECONTENT"/>
             </w:pPr>
             <w:r>
-              <w:t>Page 106</w:t>
+              <w:t>Page 111</w:t>
             </w:r>
           </w:p>
         </w:tc>
@@ -4339,7 +4339,7 @@
               <w:pStyle w:val="TABLECONTENT"/>
             </w:pPr>
             <w:r>
-              <w:t>Erti Hamimi</w:t>
+              <w:t>Galih Kusuma Aji</w:t>
             </w:r>
           </w:p>
         </w:tc>
@@ -4356,7 +4356,7 @@
               <w:pStyle w:val="TABLECONTENT"/>
             </w:pPr>
             <w:r>
-              <w:t>14:40</w:t>
+              <w:t>12:30</w:t>
             </w:r>
           </w:p>
         </w:tc>
@@ -4373,7 +4373,7 @@
               <w:pStyle w:val="TABLECONTENT"/>
             </w:pPr>
             <w:r>
-              <w:t>(Day 2)</w:t>
+              <w:t>(Day 1)</w:t>
             </w:r>
           </w:p>
         </w:tc>
@@ -4390,7 +4390,7 @@
               <w:pStyle w:val="TABLECONTENT"/>
             </w:pPr>
             <w:r>
-              <w:t>Dahlia</w:t>
+              <w:t>Carnation</w:t>
             </w:r>
           </w:p>
         </w:tc>
@@ -4407,7 +4407,7 @@
               <w:pStyle w:val="TABLECONTENT"/>
             </w:pPr>
             <w:r>
-              <w:t>C2-098</w:t>
+              <w:t>A3-024</w:t>
             </w:r>
           </w:p>
         </w:tc>
@@ -4425,7 +4425,7 @@
               <w:pStyle w:val="TABLECONTENT"/>
             </w:pPr>
             <w:r>
-              <w:t>Page 105</w:t>
+              <w:t>Page 62</w:t>
             </w:r>
           </w:p>
         </w:tc>
@@ -4447,7 +4447,7 @@
               <w:pStyle w:val="TABLECONTENT"/>
             </w:pPr>
             <w:r>
-              <w:t>Fiametta Ayu Purwandari</w:t>
+              <w:t>Giska Parwa Manikasari</w:t>
             </w:r>
           </w:p>
         </w:tc>
@@ -4464,7 +4464,7 @@
               <w:pStyle w:val="TABLECONTENT"/>
             </w:pPr>
             <w:r>
-              <w:t>13:50</w:t>
+              <w:t>13:20</w:t>
             </w:r>
           </w:p>
         </w:tc>
@@ -4481,7 +4481,7 @@
               <w:pStyle w:val="TABLECONTENT"/>
             </w:pPr>
             <w:r>
-              <w:t>(Day 1)</w:t>
+              <w:t>(Day 2)</w:t>
             </w:r>
           </w:p>
         </w:tc>
@@ -4498,7 +4498,7 @@
               <w:pStyle w:val="TABLECONTENT"/>
             </w:pPr>
             <w:r>
-              <w:t>Carnation</w:t>
+              <w:t>Orchid</w:t>
             </w:r>
           </w:p>
         </w:tc>
@@ -4515,7 +4515,7 @@
               <w:pStyle w:val="TABLECONTENT"/>
             </w:pPr>
             <w:r>
-              <w:t>A3-074</w:t>
+              <w:t>E2-056</w:t>
             </w:r>
           </w:p>
         </w:tc>
@@ -4533,7 +4533,7 @@
               <w:pStyle w:val="TABLECONTENT"/>
             </w:pPr>
             <w:r>
-              <w:t>Page 66</w:t>
+              <w:t>Page 139</w:t>
             </w:r>
           </w:p>
         </w:tc>
@@ -4555,7 +4555,7 @@
               <w:pStyle w:val="TABLECONTENT"/>
             </w:pPr>
             <w:r>
-              <w:t>Fransiscus Xaverius Wagiman</w:t>
+              <w:t>Hani Perwitasari</w:t>
             </w:r>
           </w:p>
         </w:tc>
@@ -4572,7 +4572,7 @@
               <w:pStyle w:val="TABLECONTENT"/>
             </w:pPr>
             <w:r>
-              <w:t>14:20</w:t>
+              <w:t>12:50</w:t>
             </w:r>
           </w:p>
         </w:tc>
@@ -4589,7 +4589,7 @@
               <w:pStyle w:val="TABLECONTENT"/>
             </w:pPr>
             <w:r>
-              <w:t>(Day 2)</w:t>
+              <w:t>(Day 1)</w:t>
             </w:r>
           </w:p>
         </w:tc>
@@ -4606,7 +4606,7 @@
               <w:pStyle w:val="TABLECONTENT"/>
             </w:pPr>
             <w:r>
-              <w:t>Tulip</w:t>
+              <w:t>Dahlia</w:t>
             </w:r>
           </w:p>
         </w:tc>
@@ -4623,7 +4623,7 @@
               <w:pStyle w:val="TABLECONTENT"/>
             </w:pPr>
             <w:r>
-              <w:t>C5-051</w:t>
+              <w:t>B1-037</w:t>
             </w:r>
           </w:p>
         </w:tc>
@@ -4641,7 +4641,7 @@
               <w:pStyle w:val="TABLECONTENT"/>
             </w:pPr>
             <w:r>
-              <w:t>Page 111</w:t>
+              <w:t>Page 79</w:t>
             </w:r>
           </w:p>
         </w:tc>
@@ -4663,7 +4663,7 @@
               <w:pStyle w:val="TABLECONTENT"/>
             </w:pPr>
             <w:r>
-              <w:t>Galih Kusuma Aji</w:t>
+              <w:t>Hasbullah Syaf</w:t>
             </w:r>
           </w:p>
         </w:tc>
@@ -4680,7 +4680,7 @@
               <w:pStyle w:val="TABLECONTENT"/>
             </w:pPr>
             <w:r>
-              <w:t>12:30</w:t>
+              <w:t>12:50</w:t>
             </w:r>
           </w:p>
         </w:tc>
@@ -4714,7 +4714,7 @@
               <w:pStyle w:val="TABLECONTENT"/>
             </w:pPr>
             <w:r>
-              <w:t>Carnation</w:t>
+              <w:t>Magnolia</w:t>
             </w:r>
           </w:p>
         </w:tc>
@@ -4731,7 +4731,7 @@
               <w:pStyle w:val="TABLECONTENT"/>
             </w:pPr>
             <w:r>
-              <w:t>A3-024</w:t>
+              <w:t>A1-091</w:t>
             </w:r>
           </w:p>
         </w:tc>
@@ -4749,7 +4749,7 @@
               <w:pStyle w:val="TABLECONTENT"/>
             </w:pPr>
             <w:r>
-              <w:t>Page 62</w:t>
+              <w:t>Page 59</w:t>
             </w:r>
           </w:p>
         </w:tc>
@@ -4771,7 +4771,7 @@
               <w:pStyle w:val="TABLECONTENT"/>
             </w:pPr>
             <w:r>
-              <w:t>Giska Parwa Manikasari</w:t>
+              <w:t>Hatma Suryatmojo</w:t>
             </w:r>
           </w:p>
         </w:tc>
@@ -4788,7 +4788,7 @@
               <w:pStyle w:val="TABLECONTENT"/>
             </w:pPr>
             <w:r>
-              <w:t>13:20</w:t>
+              <w:t>13:10</w:t>
             </w:r>
           </w:p>
         </w:tc>
@@ -4805,7 +4805,7 @@
               <w:pStyle w:val="TABLECONTENT"/>
             </w:pPr>
             <w:r>
-              <w:t>(Day 2)</w:t>
+              <w:t>(Day 1)</w:t>
             </w:r>
           </w:p>
         </w:tc>
@@ -4822,7 +4822,7 @@
               <w:pStyle w:val="TABLECONTENT"/>
             </w:pPr>
             <w:r>
-              <w:t>Orchid</w:t>
+              <w:t>Heliconia</w:t>
             </w:r>
           </w:p>
         </w:tc>
@@ -4839,7 +4839,7 @@
               <w:pStyle w:val="TABLECONTENT"/>
             </w:pPr>
             <w:r>
-              <w:t>E2-056</w:t>
+              <w:t>E1-036</w:t>
             </w:r>
           </w:p>
         </w:tc>
@@ -4857,7 +4857,7 @@
               <w:pStyle w:val="TABLECONTENT"/>
             </w:pPr>
             <w:r>
-              <w:t>Page 139</w:t>
+              <w:t>Page 134</w:t>
             </w:r>
           </w:p>
         </w:tc>
@@ -4879,7 +4879,7 @@
               <w:pStyle w:val="TABLECONTENT"/>
             </w:pPr>
             <w:r>
-              <w:t>Hani Perwitasari</w:t>
+              <w:t>Hatma Suryatmojo</w:t>
             </w:r>
           </w:p>
         </w:tc>
@@ -4896,7 +4896,7 @@
               <w:pStyle w:val="TABLECONTENT"/>
             </w:pPr>
             <w:r>
-              <w:t>12:50</w:t>
+              <w:t>13:40</w:t>
             </w:r>
           </w:p>
         </w:tc>
@@ -4913,7 +4913,7 @@
               <w:pStyle w:val="TABLECONTENT"/>
             </w:pPr>
             <w:r>
-              <w:t>(Day 1)</w:t>
+              <w:t>(Day 2)</w:t>
             </w:r>
           </w:p>
         </w:tc>
@@ -4930,7 +4930,7 @@
               <w:pStyle w:val="TABLECONTENT"/>
             </w:pPr>
             <w:r>
-              <w:t>Dahlia</w:t>
+              <w:t>Orchid</w:t>
             </w:r>
           </w:p>
         </w:tc>
@@ -4947,7 +4947,7 @@
               <w:pStyle w:val="TABLECONTENT"/>
             </w:pPr>
             <w:r>
-              <w:t>B1-037</w:t>
+              <w:t>E2-106</w:t>
             </w:r>
           </w:p>
         </w:tc>
@@ -4965,7 +4965,7 @@
               <w:pStyle w:val="TABLECONTENT"/>
             </w:pPr>
             <w:r>
-              <w:t>Page 79</w:t>
+              <w:t>Page 142</w:t>
             </w:r>
           </w:p>
         </w:tc>
@@ -4987,7 +4987,7 @@
               <w:pStyle w:val="TABLECONTENT"/>
             </w:pPr>
             <w:r>
-              <w:t>Hasbullah Syaf</w:t>
+              <w:t>Heni Purnamawati</w:t>
             </w:r>
           </w:p>
         </w:tc>
@@ -5004,7 +5004,7 @@
               <w:pStyle w:val="TABLECONTENT"/>
             </w:pPr>
             <w:r>
-              <w:t>12:50</w:t>
+              <w:t>13:00</w:t>
             </w:r>
           </w:p>
         </w:tc>
@@ -5021,7 +5021,7 @@
               <w:pStyle w:val="TABLECONTENT"/>
             </w:pPr>
             <w:r>
-              <w:t>(Day 1)</w:t>
+              <w:t>(Day 2)</w:t>
             </w:r>
           </w:p>
         </w:tc>
@@ -5038,7 +5038,7 @@
               <w:pStyle w:val="TABLECONTENT"/>
             </w:pPr>
             <w:r>
-              <w:t>Magnolia</w:t>
+              <w:t>Dahlia</w:t>
             </w:r>
           </w:p>
         </w:tc>
@@ -5055,7 +5055,7 @@
               <w:pStyle w:val="TABLECONTENT"/>
             </w:pPr>
             <w:r>
-              <w:t>A1-091</w:t>
+              <w:t>C2-018</w:t>
             </w:r>
           </w:p>
         </w:tc>
@@ -5073,7 +5073,7 @@
               <w:pStyle w:val="TABLECONTENT"/>
             </w:pPr>
             <w:r>
-              <w:t>Page 59</w:t>
+              <w:t>Page 100</w:t>
             </w:r>
           </w:p>
         </w:tc>
@@ -5095,7 +5095,7 @@
               <w:pStyle w:val="TABLECONTENT"/>
             </w:pPr>
             <w:r>
-              <w:t>Hatma Suryatmojo</w:t>
+              <w:t>Indarjulianto Soedarmanto</w:t>
             </w:r>
           </w:p>
         </w:tc>
@@ -5112,7 +5112,7 @@
               <w:pStyle w:val="TABLECONTENT"/>
             </w:pPr>
             <w:r>
-              <w:t>13:10</w:t>
+              <w:t>13:50</w:t>
             </w:r>
           </w:p>
         </w:tc>
@@ -5146,7 +5146,7 @@
               <w:pStyle w:val="TABLECONTENT"/>
             </w:pPr>
             <w:r>
-              <w:t>Heliconia</w:t>
+              <w:t>Orchid</w:t>
             </w:r>
           </w:p>
         </w:tc>
@@ -5163,7 +5163,7 @@
               <w:pStyle w:val="TABLECONTENT"/>
             </w:pPr>
             <w:r>
-              <w:t>E1-036</w:t>
+              <w:t>D7-089</w:t>
             </w:r>
           </w:p>
         </w:tc>
@@ -5181,7 +5181,7 @@
               <w:pStyle w:val="TABLECONTENT"/>
             </w:pPr>
             <w:r>
-              <w:t>Page 134</w:t>
+              <w:t>Page 130</w:t>
             </w:r>
           </w:p>
         </w:tc>
@@ -5203,7 +5203,7 @@
               <w:pStyle w:val="TABLECONTENT"/>
             </w:pPr>
             <w:r>
-              <w:t>Hatma Suryatmojo</w:t>
+              <w:t>Ismiarti</w:t>
             </w:r>
           </w:p>
         </w:tc>
@@ -5220,7 +5220,7 @@
               <w:pStyle w:val="TABLECONTENT"/>
             </w:pPr>
             <w:r>
-              <w:t>13:40</w:t>
+              <w:t>13:10</w:t>
             </w:r>
           </w:p>
         </w:tc>
@@ -5237,7 +5237,7 @@
               <w:pStyle w:val="TABLECONTENT"/>
             </w:pPr>
             <w:r>
-              <w:t>(Day 2)</w:t>
+              <w:t>(Day 1)</w:t>
             </w:r>
           </w:p>
         </w:tc>
@@ -5271,7 +5271,7 @@
               <w:pStyle w:val="TABLECONTENT"/>
             </w:pPr>
             <w:r>
-              <w:t>E2-106</w:t>
+              <w:t>D4-123</w:t>
             </w:r>
           </w:p>
         </w:tc>
@@ -5289,7 +5289,7 @@
               <w:pStyle w:val="TABLECONTENT"/>
             </w:pPr>
             <w:r>
-              <w:t>Page 142</w:t>
+              <w:t>Page 128</w:t>
             </w:r>
           </w:p>
         </w:tc>
@@ -5311,7 +5311,7 @@
               <w:pStyle w:val="TABLECONTENT"/>
             </w:pPr>
             <w:r>
-              <w:t>Heni Purnamawati</w:t>
+              <w:t>Isna Nurlaily</w:t>
             </w:r>
           </w:p>
         </w:tc>
@@ -5328,7 +5328,7 @@
               <w:pStyle w:val="TABLECONTENT"/>
             </w:pPr>
             <w:r>
-              <w:t>13:00</w:t>
+              <w:t>13:30</w:t>
             </w:r>
           </w:p>
         </w:tc>
@@ -5345,7 +5345,7 @@
               <w:pStyle w:val="TABLECONTENT"/>
             </w:pPr>
             <w:r>
-              <w:t>(Day 2)</w:t>
+              <w:t>(Day 1)</w:t>
             </w:r>
           </w:p>
         </w:tc>
@@ -5362,7 +5362,7 @@
               <w:pStyle w:val="TABLECONTENT"/>
             </w:pPr>
             <w:r>
-              <w:t>Dahlia</w:t>
+              <w:t>Orchid</w:t>
             </w:r>
           </w:p>
         </w:tc>
@@ -5379,7 +5379,7 @@
               <w:pStyle w:val="TABLECONTENT"/>
             </w:pPr>
             <w:r>
-              <w:t>C2-018</w:t>
+              <w:t>D6-043</w:t>
             </w:r>
           </w:p>
         </w:tc>
@@ -5397,7 +5397,7 @@
               <w:pStyle w:val="TABLECONTENT"/>
             </w:pPr>
             <w:r>
-              <w:t>Page 100</w:t>
+              <w:t>Page 129</w:t>
             </w:r>
           </w:p>
         </w:tc>
@@ -5419,7 +5419,7 @@
               <w:pStyle w:val="TABLECONTENT"/>
             </w:pPr>
             <w:r>
-              <w:t>Indarjulianto Soedarmanto</w:t>
+              <w:t>Johanes Pramana Gentur Sutapa</w:t>
             </w:r>
           </w:p>
         </w:tc>
@@ -5436,7 +5436,7 @@
               <w:pStyle w:val="TABLECONTENT"/>
             </w:pPr>
             <w:r>
-              <w:t>13:50</w:t>
+              <w:t>12:30</w:t>
             </w:r>
           </w:p>
         </w:tc>
@@ -5470,7 +5470,7 @@
               <w:pStyle w:val="TABLECONTENT"/>
             </w:pPr>
             <w:r>
-              <w:t>Orchid</w:t>
+              <w:t>Magnolia</w:t>
             </w:r>
           </w:p>
         </w:tc>
@@ -5487,7 +5487,7 @@
               <w:pStyle w:val="TABLECONTENT"/>
             </w:pPr>
             <w:r>
-              <w:t>D7-089</w:t>
+              <w:t>A1-061</w:t>
             </w:r>
           </w:p>
         </w:tc>
@@ -5505,7 +5505,7 @@
               <w:pStyle w:val="TABLECONTENT"/>
             </w:pPr>
             <w:r>
-              <w:t>Page 130</w:t>
+              <w:t>Page 58</w:t>
             </w:r>
           </w:p>
         </w:tc>
@@ -5527,7 +5527,7 @@
               <w:pStyle w:val="TABLECONTENT"/>
             </w:pPr>
             <w:r>
-              <w:t>Ismiarti</w:t>
+              <w:t>Lies Mira Yusiati</w:t>
             </w:r>
           </w:p>
         </w:tc>
@@ -5544,7 +5544,7 @@
               <w:pStyle w:val="TABLECONTENT"/>
             </w:pPr>
             <w:r>
-              <w:t>13:10</w:t>
+              <w:t>14:10</w:t>
             </w:r>
           </w:p>
         </w:tc>
@@ -5578,7 +5578,7 @@
               <w:pStyle w:val="TABLECONTENT"/>
             </w:pPr>
             <w:r>
-              <w:t>Orchid</w:t>
+              <w:t>Tulip</w:t>
             </w:r>
           </w:p>
         </w:tc>
@@ -5595,7 +5595,7 @@
               <w:pStyle w:val="TABLECONTENT"/>
             </w:pPr>
             <w:r>
-              <w:t>D4-123</w:t>
+              <w:t>D2-117</w:t>
             </w:r>
           </w:p>
         </w:tc>
@@ -5613,7 +5613,7 @@
               <w:pStyle w:val="TABLECONTENT"/>
             </w:pPr>
             <w:r>
-              <w:t>Page 128</w:t>
+              <w:t>Page 123</w:t>
             </w:r>
           </w:p>
         </w:tc>
@@ -5635,7 +5635,7 @@
               <w:pStyle w:val="TABLECONTENT"/>
             </w:pPr>
             <w:r>
-              <w:t>Isna Nurlaily</w:t>
+              <w:t>Maria</w:t>
             </w:r>
           </w:p>
         </w:tc>
@@ -5652,7 +5652,7 @@
               <w:pStyle w:val="TABLECONTENT"/>
             </w:pPr>
             <w:r>
-              <w:t>13:30</w:t>
+              <w:t>13:40</w:t>
             </w:r>
           </w:p>
         </w:tc>
@@ -5669,7 +5669,7 @@
               <w:pStyle w:val="TABLECONTENT"/>
             </w:pPr>
             <w:r>
-              <w:t>(Day 1)</w:t>
+              <w:t>(Day 2)</w:t>
             </w:r>
           </w:p>
         </w:tc>
@@ -5686,7 +5686,7 @@
               <w:pStyle w:val="TABLECONTENT"/>
             </w:pPr>
             <w:r>
-              <w:t>Orchid</w:t>
+              <w:t>Tulip</w:t>
             </w:r>
           </w:p>
         </w:tc>
@@ -5703,7 +5703,7 @@
               <w:pStyle w:val="TABLECONTENT"/>
             </w:pPr>
             <w:r>
-              <w:t>D6-043</w:t>
+              <w:t>C4-067</w:t>
             </w:r>
           </w:p>
         </w:tc>
@@ -5721,7 +5721,7 @@
               <w:pStyle w:val="TABLECONTENT"/>
             </w:pPr>
             <w:r>
-              <w:t>Page 129</w:t>
+              <w:t>Page 109</w:t>
             </w:r>
           </w:p>
         </w:tc>
@@ -5743,7 +5743,7 @@
               <w:pStyle w:val="TABLECONTENT"/>
             </w:pPr>
             <w:r>
-              <w:t>Johanes Pramana Gentur Sutapa</w:t>
+              <w:t>Maryani</w:t>
             </w:r>
           </w:p>
         </w:tc>
@@ -5760,7 +5760,7 @@
               <w:pStyle w:val="TABLECONTENT"/>
             </w:pPr>
             <w:r>
-              <w:t>12:30</w:t>
+              <w:t>13:40</w:t>
             </w:r>
           </w:p>
         </w:tc>
@@ -5777,7 +5777,7 @@
               <w:pStyle w:val="TABLECONTENT"/>
             </w:pPr>
             <w:r>
-              <w:t>(Day 1)</w:t>
+              <w:t>(Day 2)</w:t>
             </w:r>
           </w:p>
         </w:tc>
@@ -5794,7 +5794,7 @@
               <w:pStyle w:val="TABLECONTENT"/>
             </w:pPr>
             <w:r>
-              <w:t>Magnolia</w:t>
+              <w:t>Dahlia</w:t>
             </w:r>
           </w:p>
         </w:tc>
@@ -5811,7 +5811,7 @@
               <w:pStyle w:val="TABLECONTENT"/>
             </w:pPr>
             <w:r>
-              <w:t>A1-061</w:t>
+              <w:t>C2-057</w:t>
             </w:r>
           </w:p>
         </w:tc>
@@ -5829,7 +5829,7 @@
               <w:pStyle w:val="TABLECONTENT"/>
             </w:pPr>
             <w:r>
-              <w:t>Page 58</w:t>
+              <w:t>Page 102</w:t>
             </w:r>
           </w:p>
         </w:tc>
@@ -5852,7 +5852,7 @@
             </w:pPr>
             <w:r>
               <w:lastRenderedPageBreak/>
-              <w:t>Lies Mira Yusiati</w:t>
+              <w:t>Musyafa</w:t>
             </w:r>
           </w:p>
         </w:tc>
@@ -5869,7 +5869,7 @@
               <w:pStyle w:val="TABLECONTENT"/>
             </w:pPr>
             <w:r>
-              <w:t>14:10</w:t>
+              <w:t>12:30</w:t>
             </w:r>
           </w:p>
         </w:tc>
@@ -5903,7 +5903,7 @@
               <w:pStyle w:val="TABLECONTENT"/>
             </w:pPr>
             <w:r>
-              <w:t>Tulip</w:t>
+              <w:t>Heliconia</w:t>
             </w:r>
           </w:p>
         </w:tc>
@@ -5920,7 +5920,7 @@
               <w:pStyle w:val="TABLECONTENT"/>
             </w:pPr>
             <w:r>
-              <w:t>D2-117</w:t>
+              <w:t>E2-023</w:t>
             </w:r>
           </w:p>
         </w:tc>
@@ -5938,7 +5938,7 @@
               <w:pStyle w:val="TABLECONTENT"/>
             </w:pPr>
             <w:r>
-              <w:t>Page 123</w:t>
+              <w:t>Page 138</w:t>
             </w:r>
           </w:p>
         </w:tc>
@@ -5960,7 +5960,7 @@
               <w:pStyle w:val="TABLECONTENT"/>
             </w:pPr>
             <w:r>
-              <w:t>Maria</w:t>
+              <w:t>Musyafa</w:t>
             </w:r>
           </w:p>
         </w:tc>
@@ -5977,7 +5977,7 @@
               <w:pStyle w:val="TABLECONTENT"/>
             </w:pPr>
             <w:r>
-              <w:t>13:40</w:t>
+              <w:t>12:50</w:t>
             </w:r>
           </w:p>
         </w:tc>
@@ -5994,7 +5994,7 @@
               <w:pStyle w:val="TABLECONTENT"/>
             </w:pPr>
             <w:r>
-              <w:t>(Day 2)</w:t>
+              <w:t>(Day 1)</w:t>
             </w:r>
           </w:p>
         </w:tc>
@@ -6011,7 +6011,7 @@
               <w:pStyle w:val="TABLECONTENT"/>
             </w:pPr>
             <w:r>
-              <w:t>Tulip</w:t>
+              <w:t>Heliconia</w:t>
             </w:r>
           </w:p>
         </w:tc>
@@ -6028,7 +6028,7 @@
               <w:pStyle w:val="TABLECONTENT"/>
             </w:pPr>
             <w:r>
-              <w:t>C4-067</w:t>
+              <w:t>E2-080</w:t>
             </w:r>
           </w:p>
         </w:tc>
@@ -6046,7 +6046,7 @@
               <w:pStyle w:val="TABLECONTENT"/>
             </w:pPr>
             <w:r>
-              <w:t>Page 109</w:t>
+              <w:t>Page 141</w:t>
             </w:r>
           </w:p>
         </w:tc>
@@ -6068,7 +6068,7 @@
               <w:pStyle w:val="TABLECONTENT"/>
             </w:pPr>
             <w:r>
-              <w:t>Maryani</w:t>
+              <w:t>Musyafa</w:t>
             </w:r>
           </w:p>
         </w:tc>
@@ -6085,7 +6085,7 @@
               <w:pStyle w:val="TABLECONTENT"/>
             </w:pPr>
             <w:r>
-              <w:t>13:40</w:t>
+              <w:t>14:30</w:t>
             </w:r>
           </w:p>
         </w:tc>
@@ -6102,7 +6102,7 @@
               <w:pStyle w:val="TABLECONTENT"/>
             </w:pPr>
             <w:r>
-              <w:t>(Day 2)</w:t>
+              <w:t>(Day 1)</w:t>
             </w:r>
           </w:p>
         </w:tc>
@@ -6119,7 +6119,7 @@
               <w:pStyle w:val="TABLECONTENT"/>
             </w:pPr>
             <w:r>
-              <w:t>Dahlia</w:t>
+              <w:t>Heliconia</w:t>
             </w:r>
           </w:p>
         </w:tc>
@@ -6136,7 +6136,7 @@
               <w:pStyle w:val="TABLECONTENT"/>
             </w:pPr>
             <w:r>
-              <w:t>C2-057</w:t>
+              <w:t>E2-130</w:t>
             </w:r>
           </w:p>
         </w:tc>
@@ -6154,7 +6154,7 @@
               <w:pStyle w:val="TABLECONTENT"/>
             </w:pPr>
             <w:r>
-              <w:t>Page 102</w:t>
+              <w:t>Page 144</w:t>
             </w:r>
           </w:p>
         </w:tc>
@@ -6176,7 +6176,7 @@
               <w:pStyle w:val="TABLECONTENT"/>
             </w:pPr>
             <w:r>
-              <w:t>Musyafa</w:t>
+              <w:t>Nafis Khuriyati</w:t>
             </w:r>
           </w:p>
         </w:tc>
@@ -6193,7 +6193,7 @@
               <w:pStyle w:val="TABLECONTENT"/>
             </w:pPr>
             <w:r>
-              <w:t>12:30</w:t>
+              <w:t>15:15</w:t>
             </w:r>
           </w:p>
         </w:tc>
@@ -6227,7 +6227,7 @@
               <w:pStyle w:val="TABLECONTENT"/>
             </w:pPr>
             <w:r>
-              <w:t>Heliconia</w:t>
+              <w:t>Carnation</w:t>
             </w:r>
           </w:p>
         </w:tc>
@@ -6244,7 +6244,7 @@
               <w:pStyle w:val="TABLECONTENT"/>
             </w:pPr>
             <w:r>
-              <w:t>E2-023</w:t>
+              <w:t>A3-125</w:t>
             </w:r>
           </w:p>
         </w:tc>
@@ -6262,7 +6262,7 @@
               <w:pStyle w:val="TABLECONTENT"/>
             </w:pPr>
             <w:r>
-              <w:t>Page 138</w:t>
+              <w:t>Page 70</w:t>
             </w:r>
           </w:p>
         </w:tc>
@@ -6284,7 +6284,7 @@
               <w:pStyle w:val="TABLECONTENT"/>
             </w:pPr>
             <w:r>
-              <w:t>Musyafa</w:t>
+              <w:t>Novita Kurniawati</w:t>
             </w:r>
           </w:p>
         </w:tc>
@@ -6301,7 +6301,7 @@
               <w:pStyle w:val="TABLECONTENT"/>
             </w:pPr>
             <w:r>
-              <w:t>12:50</w:t>
+              <w:t>13:20</w:t>
             </w:r>
           </w:p>
         </w:tc>
@@ -6318,7 +6318,7 @@
               <w:pStyle w:val="TABLECONTENT"/>
             </w:pPr>
             <w:r>
-              <w:t>(Day 1)</w:t>
+              <w:t>(Day 2)</w:t>
             </w:r>
           </w:p>
         </w:tc>
@@ -6335,7 +6335,7 @@
               <w:pStyle w:val="TABLECONTENT"/>
             </w:pPr>
             <w:r>
-              <w:t>Heliconia</w:t>
+              <w:t>Magnolia</w:t>
             </w:r>
           </w:p>
         </w:tc>
@@ -6352,7 +6352,7 @@
               <w:pStyle w:val="TABLECONTENT"/>
             </w:pPr>
             <w:r>
-              <w:t>E2-080</w:t>
+              <w:t>C1-026</w:t>
             </w:r>
           </w:p>
         </w:tc>
@@ -6370,7 +6370,7 @@
               <w:pStyle w:val="TABLECONTENT"/>
             </w:pPr>
             <w:r>
-              <w:t>Page 141</w:t>
+              <w:t>Page 96</w:t>
             </w:r>
           </w:p>
         </w:tc>
@@ -6392,7 +6392,7 @@
               <w:pStyle w:val="TABLECONTENT"/>
             </w:pPr>
             <w:r>
-              <w:t>Musyafa</w:t>
+              <w:t>Pinjung Nawang Sari</w:t>
             </w:r>
           </w:p>
         </w:tc>
@@ -6409,7 +6409,7 @@
               <w:pStyle w:val="TABLECONTENT"/>
             </w:pPr>
             <w:r>
-              <w:t>14:30</w:t>
+              <w:t>13:10</w:t>
             </w:r>
           </w:p>
         </w:tc>
@@ -6443,7 +6443,7 @@
               <w:pStyle w:val="TABLECONTENT"/>
             </w:pPr>
             <w:r>
-              <w:t>Heliconia</w:t>
+              <w:t>Dahlia</w:t>
             </w:r>
           </w:p>
         </w:tc>
@@ -6460,7 +6460,7 @@
               <w:pStyle w:val="TABLECONTENT"/>
             </w:pPr>
             <w:r>
-              <w:t>E2-130</w:t>
+              <w:t>B1-044</w:t>
             </w:r>
           </w:p>
         </w:tc>
@@ -6478,7 +6478,7 @@
               <w:pStyle w:val="TABLECONTENT"/>
             </w:pPr>
             <w:r>
-              <w:t>Page 144</w:t>
+              <w:t>Page 80</w:t>
             </w:r>
           </w:p>
         </w:tc>
@@ -6500,7 +6500,7 @@
               <w:pStyle w:val="TABLECONTENT"/>
             </w:pPr>
             <w:r>
-              <w:t>Nafis Khuriyati</w:t>
+              <w:t>Puji Lestari</w:t>
             </w:r>
           </w:p>
         </w:tc>
@@ -6517,7 +6517,7 @@
               <w:pStyle w:val="TABLECONTENT"/>
             </w:pPr>
             <w:r>
-              <w:t>15:15</w:t>
+              <w:t>14:00</w:t>
             </w:r>
           </w:p>
         </w:tc>
@@ -6534,7 +6534,7 @@
               <w:pStyle w:val="TABLECONTENT"/>
             </w:pPr>
             <w:r>
-              <w:t>(Day 1)</w:t>
+              <w:t>(Day 2)</w:t>
             </w:r>
           </w:p>
         </w:tc>
@@ -6551,7 +6551,7 @@
               <w:pStyle w:val="TABLECONTENT"/>
             </w:pPr>
             <w:r>
-              <w:t>Carnation</w:t>
+              <w:t>Heliconia</w:t>
             </w:r>
           </w:p>
         </w:tc>
@@ -6568,7 +6568,7 @@
               <w:pStyle w:val="TABLECONTENT"/>
             </w:pPr>
             <w:r>
-              <w:t>A3-125</w:t>
+              <w:t>E5-063</w:t>
             </w:r>
           </w:p>
         </w:tc>
@@ -6586,7 +6586,7 @@
               <w:pStyle w:val="TABLECONTENT"/>
             </w:pPr>
             <w:r>
-              <w:t>Page 70</w:t>
+              <w:t>Page 150</w:t>
             </w:r>
           </w:p>
         </w:tc>
@@ -6608,7 +6608,7 @@
               <w:pStyle w:val="TABLECONTENT"/>
             </w:pPr>
             <w:r>
-              <w:t>Novita Kurniawati</w:t>
+              <w:t>Pungky Ramadhan Rivaldi</w:t>
             </w:r>
           </w:p>
         </w:tc>
@@ -6625,7 +6625,7 @@
               <w:pStyle w:val="TABLECONTENT"/>
             </w:pPr>
             <w:r>
-              <w:t>13:20</w:t>
+              <w:t>15:00</w:t>
             </w:r>
           </w:p>
         </w:tc>
@@ -6659,7 +6659,7 @@
               <w:pStyle w:val="TABLECONTENT"/>
             </w:pPr>
             <w:r>
-              <w:t>Magnolia</w:t>
+              <w:t>Dahlia</w:t>
             </w:r>
           </w:p>
         </w:tc>
@@ -6676,7 +6676,7 @@
               <w:pStyle w:val="TABLECONTENT"/>
             </w:pPr>
             <w:r>
-              <w:t>C1-026</w:t>
+              <w:t>C2-141</w:t>
             </w:r>
           </w:p>
         </w:tc>
@@ -6694,7 +6694,7 @@
               <w:pStyle w:val="TABLECONTENT"/>
             </w:pPr>
             <w:r>
-              <w:t>Page 96</w:t>
+              <w:t>Page 106</w:t>
             </w:r>
           </w:p>
         </w:tc>
@@ -6716,7 +6716,7 @@
               <w:pStyle w:val="TABLECONTENT"/>
             </w:pPr>
             <w:r>
-              <w:t>Puji Lestari</w:t>
+              <w:t>Putri Dwi Mulyani</w:t>
             </w:r>
           </w:p>
         </w:tc>
@@ -6733,7 +6733,7 @@
               <w:pStyle w:val="TABLECONTENT"/>
             </w:pPr>
             <w:r>
-              <w:t>14:00</w:t>
+              <w:t>13:40</w:t>
             </w:r>
           </w:p>
         </w:tc>
@@ -6767,7 +6767,7 @@
               <w:pStyle w:val="TABLECONTENT"/>
             </w:pPr>
             <w:r>
-              <w:t>Heliconia</w:t>
+              <w:t>Magnolia</w:t>
             </w:r>
           </w:p>
         </w:tc>
@@ -6784,7 +6784,7 @@
               <w:pStyle w:val="TABLECONTENT"/>
             </w:pPr>
             <w:r>
-              <w:t>E5-063</w:t>
+              <w:t>C1-062</w:t>
             </w:r>
           </w:p>
         </w:tc>
@@ -6802,7 +6802,7 @@
               <w:pStyle w:val="TABLECONTENT"/>
             </w:pPr>
             <w:r>
-              <w:t>Page 150</w:t>
+              <w:t>Page 97</w:t>
             </w:r>
           </w:p>
         </w:tc>
@@ -6824,7 +6824,7 @@
               <w:pStyle w:val="TABLECONTENT"/>
             </w:pPr>
             <w:r>
-              <w:t>Putri Dwi Mulyani</w:t>
+              <w:t>Ragil Adi Prasetyo</w:t>
             </w:r>
           </w:p>
         </w:tc>
@@ -6841,7 +6841,7 @@
               <w:pStyle w:val="TABLECONTENT"/>
             </w:pPr>
             <w:r>
-              <w:t>13:40</w:t>
+              <w:t>14:20</w:t>
             </w:r>
           </w:p>
         </w:tc>
@@ -6892,7 +6892,7 @@
               <w:pStyle w:val="TABLECONTENT"/>
             </w:pPr>
             <w:r>
-              <w:t>C1-062</w:t>
+              <w:t>C1-140</w:t>
             </w:r>
           </w:p>
         </w:tc>
@@ -6910,7 +6910,7 @@
               <w:pStyle w:val="TABLECONTENT"/>
             </w:pPr>
             <w:r>
-              <w:t>Page 97</w:t>
+              <w:t>Page 99</w:t>
             </w:r>
           </w:p>
         </w:tc>
@@ -6932,7 +6932,7 @@
               <w:pStyle w:val="TABLECONTENT"/>
             </w:pPr>
             <w:r>
-              <w:t>Ragil Adi Prasetyo</w:t>
+              <w:t>Rahmatika Choiria</w:t>
             </w:r>
           </w:p>
         </w:tc>
@@ -6949,7 +6949,7 @@
               <w:pStyle w:val="TABLECONTENT"/>
             </w:pPr>
             <w:r>
-              <w:t>14:20</w:t>
+              <w:t>12:50</w:t>
             </w:r>
           </w:p>
         </w:tc>
@@ -6966,7 +6966,7 @@
               <w:pStyle w:val="TABLECONTENT"/>
             </w:pPr>
             <w:r>
-              <w:t>(Day 2)</w:t>
+              <w:t>(Day 1)</w:t>
             </w:r>
           </w:p>
         </w:tc>
@@ -6983,7 +6983,7 @@
               <w:pStyle w:val="TABLECONTENT"/>
             </w:pPr>
             <w:r>
-              <w:t>Magnolia</w:t>
+              <w:t>Tulip</w:t>
             </w:r>
           </w:p>
         </w:tc>
@@ -7000,7 +7000,7 @@
               <w:pStyle w:val="TABLECONTENT"/>
             </w:pPr>
             <w:r>
-              <w:t>C1-140</w:t>
+              <w:t>D2-064</w:t>
             </w:r>
           </w:p>
         </w:tc>
@@ -7018,7 +7018,7 @@
               <w:pStyle w:val="TABLECONTENT"/>
             </w:pPr>
             <w:r>
-              <w:t>Page 99</w:t>
+              <w:t>Page 119</w:t>
             </w:r>
           </w:p>
         </w:tc>
@@ -7040,7 +7040,7 @@
               <w:pStyle w:val="TABLECONTENT"/>
             </w:pPr>
             <w:r>
-              <w:t>Rahmatika Choiria</w:t>
+              <w:t>Rani Wulandari</w:t>
             </w:r>
           </w:p>
         </w:tc>
@@ -7057,7 +7057,7 @@
               <w:pStyle w:val="TABLECONTENT"/>
             </w:pPr>
             <w:r>
-              <w:t>12:50</w:t>
+              <w:t>13:20</w:t>
             </w:r>
           </w:p>
         </w:tc>
@@ -7074,7 +7074,7 @@
               <w:pStyle w:val="TABLECONTENT"/>
             </w:pPr>
             <w:r>
-              <w:t>(Day 1)</w:t>
+              <w:t>(Day 2)</w:t>
             </w:r>
           </w:p>
         </w:tc>
@@ -7091,7 +7091,7 @@
               <w:pStyle w:val="TABLECONTENT"/>
             </w:pPr>
             <w:r>
-              <w:t>Tulip</w:t>
+              <w:t>Dahlia</w:t>
             </w:r>
           </w:p>
         </w:tc>
@@ -7108,7 +7108,7 @@
               <w:pStyle w:val="TABLECONTENT"/>
             </w:pPr>
             <w:r>
-              <w:t>D2-064</w:t>
+              <w:t>C2-032</w:t>
             </w:r>
           </w:p>
         </w:tc>
@@ -7126,7 +7126,7 @@
               <w:pStyle w:val="TABLECONTENT"/>
             </w:pPr>
             <w:r>
-              <w:t>Page 119</w:t>
+              <w:t>Page 101</w:t>
             </w:r>
           </w:p>
         </w:tc>
@@ -7148,7 +7148,7 @@
               <w:pStyle w:val="TABLECONTENT"/>
             </w:pPr>
             <w:r>
-              <w:t>Rani Wulandari</w:t>
+              <w:t>Ratna Stia Dewi</w:t>
             </w:r>
           </w:p>
         </w:tc>
@@ -7165,7 +7165,7 @@
               <w:pStyle w:val="TABLECONTENT"/>
             </w:pPr>
             <w:r>
-              <w:t>13:20</w:t>
+              <w:t>14:00</w:t>
             </w:r>
           </w:p>
         </w:tc>
@@ -7199,7 +7199,7 @@
               <w:pStyle w:val="TABLECONTENT"/>
             </w:pPr>
             <w:r>
-              <w:t>Dahlia</w:t>
+              <w:t>Magnolia</w:t>
             </w:r>
           </w:p>
         </w:tc>
@@ -7216,7 +7216,7 @@
               <w:pStyle w:val="TABLECONTENT"/>
             </w:pPr>
             <w:r>
-              <w:t>C2-032</w:t>
+              <w:t>C1-069</w:t>
             </w:r>
           </w:p>
         </w:tc>
@@ -7234,7 +7234,7 @@
               <w:pStyle w:val="TABLECONTENT"/>
             </w:pPr>
             <w:r>
-              <w:t>Page 101</w:t>
+              <w:t>Page 98</w:t>
             </w:r>
           </w:p>
         </w:tc>
@@ -7256,7 +7256,7 @@
               <w:pStyle w:val="TABLECONTENT"/>
             </w:pPr>
             <w:r>
-              <w:t>Ratna Stia Dewi</w:t>
+              <w:t>Retno Nur Utami</w:t>
             </w:r>
           </w:p>
         </w:tc>
@@ -7273,7 +7273,7 @@
               <w:pStyle w:val="TABLECONTENT"/>
             </w:pPr>
             <w:r>
-              <w:t>14:00</w:t>
+              <w:t>14:10</w:t>
             </w:r>
           </w:p>
         </w:tc>
@@ -7290,7 +7290,7 @@
               <w:pStyle w:val="TABLECONTENT"/>
             </w:pPr>
             <w:r>
-              <w:t>(Day 2)</w:t>
+              <w:t>(Day 1)</w:t>
             </w:r>
           </w:p>
         </w:tc>
@@ -7307,7 +7307,7 @@
               <w:pStyle w:val="TABLECONTENT"/>
             </w:pPr>
             <w:r>
-              <w:t>Magnolia</w:t>
+              <w:t>Heliconia</w:t>
             </w:r>
           </w:p>
         </w:tc>
@@ -7324,7 +7324,7 @@
               <w:pStyle w:val="TABLECONTENT"/>
             </w:pPr>
             <w:r>
-              <w:t>C1-069</w:t>
+              <w:t>E1-138</w:t>
             </w:r>
           </w:p>
         </w:tc>
@@ -7342,7 +7342,7 @@
               <w:pStyle w:val="TABLECONTENT"/>
             </w:pPr>
             <w:r>
-              <w:t>Page 98</w:t>
+              <w:t>Page 137</w:t>
             </w:r>
           </w:p>
         </w:tc>
@@ -7364,7 +7364,7 @@
               <w:pStyle w:val="TABLECONTENT"/>
             </w:pPr>
             <w:r>
-              <w:t>Retno Nur Utami</w:t>
+              <w:t>Retno Peni Sancayaningsih</w:t>
             </w:r>
           </w:p>
         </w:tc>
@@ -7381,7 +7381,7 @@
               <w:pStyle w:val="TABLECONTENT"/>
             </w:pPr>
             <w:r>
-              <w:t>14:10</w:t>
+              <w:t>14:00</w:t>
             </w:r>
           </w:p>
         </w:tc>
@@ -7398,7 +7398,7 @@
               <w:pStyle w:val="TABLECONTENT"/>
             </w:pPr>
             <w:r>
-              <w:t>(Day 1)</w:t>
+              <w:t>(Day 2)</w:t>
             </w:r>
           </w:p>
         </w:tc>
@@ -7415,7 +7415,7 @@
               <w:pStyle w:val="TABLECONTENT"/>
             </w:pPr>
             <w:r>
-              <w:t>Heliconia</w:t>
+              <w:t>Orchid</w:t>
             </w:r>
           </w:p>
         </w:tc>
@@ -7432,7 +7432,7 @@
               <w:pStyle w:val="TABLECONTENT"/>
             </w:pPr>
             <w:r>
-              <w:t>E1-138</w:t>
+              <w:t>E2-076</w:t>
             </w:r>
           </w:p>
         </w:tc>
@@ -7450,7 +7450,7 @@
               <w:pStyle w:val="TABLECONTENT"/>
             </w:pPr>
             <w:r>
-              <w:t>Page 137</w:t>
+              <w:t>Page 140</w:t>
             </w:r>
           </w:p>
         </w:tc>
@@ -7472,7 +7472,7 @@
               <w:pStyle w:val="TABLECONTENT"/>
             </w:pPr>
             <w:r>
-              <w:t>Retno Peni Sancayaningsih</w:t>
+              <w:t>Rikha Riski Kurnia</w:t>
             </w:r>
           </w:p>
         </w:tc>
@@ -7489,7 +7489,7 @@
               <w:pStyle w:val="TABLECONTENT"/>
             </w:pPr>
             <w:r>
-              <w:t>14:00</w:t>
+              <w:t>15:15</w:t>
             </w:r>
           </w:p>
         </w:tc>
@@ -7506,7 +7506,7 @@
               <w:pStyle w:val="TABLECONTENT"/>
             </w:pPr>
             <w:r>
-              <w:t>(Day 2)</w:t>
+              <w:t>(Day 1)</w:t>
             </w:r>
           </w:p>
         </w:tc>
@@ -7523,7 +7523,7 @@
               <w:pStyle w:val="TABLECONTENT"/>
             </w:pPr>
             <w:r>
-              <w:t>Orchid</w:t>
+              <w:t>Tulip</w:t>
             </w:r>
           </w:p>
         </w:tc>
@@ -7540,7 +7540,7 @@
               <w:pStyle w:val="TABLECONTENT"/>
             </w:pPr>
             <w:r>
-              <w:t>E2-076</w:t>
+              <w:t>D3-022</w:t>
             </w:r>
           </w:p>
         </w:tc>
@@ -7558,7 +7558,7 @@
               <w:pStyle w:val="TABLECONTENT"/>
             </w:pPr>
             <w:r>
-              <w:t>Page 140</w:t>
+              <w:t>Page 125</w:t>
             </w:r>
           </w:p>
         </w:tc>
@@ -7580,7 +7580,7 @@
               <w:pStyle w:val="TABLECONTENT"/>
             </w:pPr>
             <w:r>
-              <w:t>Rikha Riski Kurnia</w:t>
+              <w:t>Riska Desi Aryani</w:t>
             </w:r>
           </w:p>
         </w:tc>
@@ -7597,7 +7597,7 @@
               <w:pStyle w:val="TABLECONTENT"/>
             </w:pPr>
             <w:r>
-              <w:t>15:15</w:t>
+              <w:t>14:00</w:t>
             </w:r>
           </w:p>
         </w:tc>
@@ -7614,7 +7614,7 @@
               <w:pStyle w:val="TABLECONTENT"/>
             </w:pPr>
             <w:r>
-              <w:t>(Day 1)</w:t>
+              <w:t>(Day 2)</w:t>
             </w:r>
           </w:p>
         </w:tc>
@@ -7648,7 +7648,7 @@
               <w:pStyle w:val="TABLECONTENT"/>
             </w:pPr>
             <w:r>
-              <w:t>D3-022</w:t>
+              <w:t>C4-126</w:t>
             </w:r>
           </w:p>
         </w:tc>
@@ -7666,7 +7666,7 @@
               <w:pStyle w:val="TABLECONTENT"/>
             </w:pPr>
             <w:r>
-              <w:t>Page 125</w:t>
+              <w:t>Page 110</w:t>
             </w:r>
           </w:p>
         </w:tc>
@@ -7688,7 +7688,7 @@
               <w:pStyle w:val="TABLECONTENT"/>
             </w:pPr>
             <w:r>
-              <w:t>Riska Desi Aryani</w:t>
+              <w:t>Riyanti Isaskar</w:t>
             </w:r>
           </w:p>
         </w:tc>
@@ -7705,7 +7705,7 @@
               <w:pStyle w:val="TABLECONTENT"/>
             </w:pPr>
             <w:r>
-              <w:t>14:00</w:t>
+              <w:t>14:10</w:t>
             </w:r>
           </w:p>
         </w:tc>
@@ -7722,7 +7722,7 @@
               <w:pStyle w:val="TABLECONTENT"/>
             </w:pPr>
             <w:r>
-              <w:t>(Day 2)</w:t>
+              <w:t>(Day 1)</w:t>
             </w:r>
           </w:p>
         </w:tc>
@@ -7739,7 +7739,7 @@
               <w:pStyle w:val="TABLECONTENT"/>
             </w:pPr>
             <w:r>
-              <w:t>Tulip</w:t>
+              <w:t>Dahlia</w:t>
             </w:r>
           </w:p>
         </w:tc>
@@ -7756,7 +7756,7 @@
               <w:pStyle w:val="TABLECONTENT"/>
             </w:pPr>
             <w:r>
-              <w:t>C4-126</w:t>
+              <w:t>B1-073</w:t>
             </w:r>
           </w:p>
         </w:tc>
@@ -7774,7 +7774,7 @@
               <w:pStyle w:val="TABLECONTENT"/>
             </w:pPr>
             <w:r>
-              <w:t>Page 110</w:t>
+              <w:t>Page 83</w:t>
             </w:r>
           </w:p>
         </w:tc>
@@ -7796,7 +7796,7 @@
               <w:pStyle w:val="TABLECONTENT"/>
             </w:pPr>
             <w:r>
-              <w:t>Riyanti Isaskar</w:t>
+              <w:t>Rizki Maftukhah</w:t>
             </w:r>
           </w:p>
         </w:tc>
@@ -7813,7 +7813,7 @@
               <w:pStyle w:val="TABLECONTENT"/>
             </w:pPr>
             <w:r>
-              <w:t>14:10</w:t>
+              <w:t>15:35</w:t>
             </w:r>
           </w:p>
         </w:tc>
@@ -7847,7 +7847,7 @@
               <w:pStyle w:val="TABLECONTENT"/>
             </w:pPr>
             <w:r>
-              <w:t>Dahlia</w:t>
+              <w:t>Magnolia</w:t>
             </w:r>
           </w:p>
         </w:tc>
@@ -7864,7 +7864,7 @@
               <w:pStyle w:val="TABLECONTENT"/>
             </w:pPr>
             <w:r>
-              <w:t>B1-073</w:t>
+              <w:t>A2-107</w:t>
             </w:r>
           </w:p>
         </w:tc>
@@ -7882,7 +7882,7 @@
               <w:pStyle w:val="TABLECONTENT"/>
             </w:pPr>
             <w:r>
-              <w:t>Page 83</w:t>
+              <w:t>Page 61</w:t>
             </w:r>
           </w:p>
         </w:tc>
@@ -8120,7 +8120,7 @@
               <w:pStyle w:val="TABLECONTENT"/>
             </w:pPr>
             <w:r>
-              <w:t>Silvi Nur Oktalina</w:t>
+              <w:t>Serena Pynta Phenomenon</w:t>
             </w:r>
           </w:p>
         </w:tc>
@@ -8137,7 +8137,7 @@
               <w:pStyle w:val="TABLECONTENT"/>
             </w:pPr>
             <w:r>
-              <w:t>13:00</w:t>
+              <w:t>13:30</w:t>
             </w:r>
           </w:p>
         </w:tc>
@@ -8154,7 +8154,7 @@
               <w:pStyle w:val="TABLECONTENT"/>
             </w:pPr>
             <w:r>
-              <w:t>(Day 2)</w:t>
+              <w:t>(Day 1)</w:t>
             </w:r>
           </w:p>
         </w:tc>
@@ -8188,7 +8188,7 @@
               <w:pStyle w:val="TABLECONTENT"/>
             </w:pPr>
             <w:r>
-              <w:t>E3-017</w:t>
+              <w:t>E1-120</w:t>
             </w:r>
           </w:p>
         </w:tc>
@@ -8206,7 +8206,7 @@
               <w:pStyle w:val="TABLECONTENT"/>
             </w:pPr>
             <w:r>
-              <w:t>Page 145</w:t>
+              <w:t>Page 135</w:t>
             </w:r>
           </w:p>
         </w:tc>
@@ -8228,7 +8228,7 @@
               <w:pStyle w:val="TABLECONTENT"/>
             </w:pPr>
             <w:r>
-              <w:t>Soleh Rusyadi Maryam</w:t>
+              <w:t>Silvi Nur Oktalina</w:t>
             </w:r>
           </w:p>
         </w:tc>
@@ -8245,7 +8245,7 @@
               <w:pStyle w:val="TABLECONTENT"/>
             </w:pPr>
             <w:r>
-              <w:t>12:30</w:t>
+              <w:t>13:00</w:t>
             </w:r>
           </w:p>
         </w:tc>
@@ -8262,7 +8262,7 @@
               <w:pStyle w:val="TABLECONTENT"/>
             </w:pPr>
             <w:r>
-              <w:t>(Day 1)</w:t>
+              <w:t>(Day 2)</w:t>
             </w:r>
           </w:p>
         </w:tc>
@@ -8279,7 +8279,7 @@
               <w:pStyle w:val="TABLECONTENT"/>
             </w:pPr>
             <w:r>
-              <w:t>Dahlia</w:t>
+              <w:t>Heliconia</w:t>
             </w:r>
           </w:p>
         </w:tc>
@@ -8296,7 +8296,7 @@
               <w:pStyle w:val="TABLECONTENT"/>
             </w:pPr>
             <w:r>
-              <w:t>B1-014</w:t>
+              <w:t>E3-017</w:t>
             </w:r>
           </w:p>
         </w:tc>
@@ -8314,7 +8314,7 @@
               <w:pStyle w:val="TABLECONTENT"/>
             </w:pPr>
             <w:r>
-              <w:t>Page 78</w:t>
+              <w:t>Page 145</w:t>
             </w:r>
           </w:p>
         </w:tc>
@@ -8336,7 +8336,7 @@
               <w:pStyle w:val="TABLECONTENT"/>
             </w:pPr>
             <w:r>
-              <w:t>Sri Peni Wastutiningsih</w:t>
+              <w:t>Soleh Rusyadi Maryam</w:t>
             </w:r>
           </w:p>
         </w:tc>
@@ -8353,7 +8353,7 @@
               <w:pStyle w:val="TABLECONTENT"/>
             </w:pPr>
             <w:r>
-              <w:t>13:40</w:t>
+              <w:t>12:30</w:t>
             </w:r>
           </w:p>
         </w:tc>
@@ -8370,7 +8370,7 @@
               <w:pStyle w:val="TABLECONTENT"/>
             </w:pPr>
             <w:r>
-              <w:t>(Day 2)</w:t>
+              <w:t>(Day 1)</w:t>
             </w:r>
           </w:p>
         </w:tc>
@@ -8387,7 +8387,7 @@
               <w:pStyle w:val="TABLECONTENT"/>
             </w:pPr>
             <w:r>
-              <w:t>Carnation</w:t>
+              <w:t>Dahlia</w:t>
             </w:r>
           </w:p>
         </w:tc>
@@ -8404,7 +8404,7 @@
               <w:pStyle w:val="TABLECONTENT"/>
             </w:pPr>
             <w:r>
-              <w:t>B1-149</w:t>
+              <w:t>B1-014</w:t>
             </w:r>
           </w:p>
         </w:tc>
@@ -8422,7 +8422,7 @@
               <w:pStyle w:val="TABLECONTENT"/>
             </w:pPr>
             <w:r>
-              <w:t>Page 88</w:t>
+              <w:t>Page 78</w:t>
             </w:r>
           </w:p>
         </w:tc>
@@ -8444,7 +8444,7 @@
               <w:pStyle w:val="TABLECONTENT"/>
             </w:pPr>
             <w:r>
-              <w:t>Subejo</w:t>
+              <w:t>Sri Peni Wastutiningsih</w:t>
             </w:r>
           </w:p>
         </w:tc>
@@ -8461,7 +8461,7 @@
               <w:pStyle w:val="TABLECONTENT"/>
             </w:pPr>
             <w:r>
-              <w:t>15:55</w:t>
+              <w:t>13:40</w:t>
             </w:r>
           </w:p>
         </w:tc>
@@ -8478,7 +8478,7 @@
               <w:pStyle w:val="TABLECONTENT"/>
             </w:pPr>
             <w:r>
-              <w:t>(Day 1)</w:t>
+              <w:t>(Day 2)</w:t>
             </w:r>
           </w:p>
         </w:tc>
@@ -8495,7 +8495,7 @@
               <w:pStyle w:val="TABLECONTENT"/>
             </w:pPr>
             <w:r>
-              <w:t>Dahlia</w:t>
+              <w:t>Carnation</w:t>
             </w:r>
           </w:p>
         </w:tc>
@@ -8512,7 +8512,7 @@
               <w:pStyle w:val="TABLECONTENT"/>
             </w:pPr>
             <w:r>
-              <w:t>B1-146</w:t>
+              <w:t>B1-149</w:t>
             </w:r>
           </w:p>
         </w:tc>
@@ -8530,7 +8530,7 @@
               <w:pStyle w:val="TABLECONTENT"/>
             </w:pPr>
             <w:r>
-              <w:t>Page 86</w:t>
+              <w:t>Page 88</w:t>
             </w:r>
           </w:p>
         </w:tc>
@@ -8552,7 +8552,7 @@
               <w:pStyle w:val="TABLECONTENT"/>
             </w:pPr>
             <w:r>
-              <w:t>Syafiqa Pramunadipta</w:t>
+              <w:t>Subejo</w:t>
             </w:r>
           </w:p>
         </w:tc>
@@ -8569,7 +8569,7 @@
               <w:pStyle w:val="TABLECONTENT"/>
             </w:pPr>
             <w:r>
-              <w:t>14:40</w:t>
+              <w:t>15:55</w:t>
             </w:r>
           </w:p>
         </w:tc>
@@ -8586,7 +8586,7 @@
               <w:pStyle w:val="TABLECONTENT"/>
             </w:pPr>
             <w:r>
-              <w:t>(Day 2)</w:t>
+              <w:t>(Day 1)</w:t>
             </w:r>
           </w:p>
         </w:tc>
@@ -8603,7 +8603,7 @@
               <w:pStyle w:val="TABLECONTENT"/>
             </w:pPr>
             <w:r>
-              <w:t>Tulip</w:t>
+              <w:t>Dahlia</w:t>
             </w:r>
           </w:p>
         </w:tc>
@@ -8620,7 +8620,7 @@
               <w:pStyle w:val="TABLECONTENT"/>
             </w:pPr>
             <w:r>
-              <w:t>C5-083</w:t>
+              <w:t>B1-146</w:t>
             </w:r>
           </w:p>
         </w:tc>
@@ -8638,7 +8638,7 @@
               <w:pStyle w:val="TABLECONTENT"/>
             </w:pPr>
             <w:r>
-              <w:t>Page 112</w:t>
+              <w:t>Page 86</w:t>
             </w:r>
           </w:p>
         </w:tc>
@@ -8660,7 +8660,7 @@
               <w:pStyle w:val="TABLECONTENT"/>
             </w:pPr>
             <w:r>
-              <w:t>Tatik Suhartati</w:t>
+              <w:t>Syafiqa Pramunadipta</w:t>
             </w:r>
           </w:p>
         </w:tc>
@@ -8677,7 +8677,7 @@
               <w:pStyle w:val="TABLECONTENT"/>
             </w:pPr>
             <w:r>
-              <w:t>15:15</w:t>
+              <w:t>14:40</w:t>
             </w:r>
           </w:p>
         </w:tc>
@@ -8694,7 +8694,7 @@
               <w:pStyle w:val="TABLECONTENT"/>
             </w:pPr>
             <w:r>
-              <w:t>(Day 1)</w:t>
+              <w:t>(Day 2)</w:t>
             </w:r>
           </w:p>
         </w:tc>
@@ -8711,7 +8711,7 @@
               <w:pStyle w:val="TABLECONTENT"/>
             </w:pPr>
             <w:r>
-              <w:t>Orchid</w:t>
+              <w:t>Tulip</w:t>
             </w:r>
           </w:p>
         </w:tc>
@@ -8728,7 +8728,7 @@
               <w:pStyle w:val="TABLECONTENT"/>
             </w:pPr>
             <w:r>
-              <w:t>E3-046</w:t>
+              <w:t>C5-083</w:t>
             </w:r>
           </w:p>
         </w:tc>
@@ -8746,7 +8746,7 @@
               <w:pStyle w:val="TABLECONTENT"/>
             </w:pPr>
             <w:r>
-              <w:t>Page 147</w:t>
+              <w:t>Page 112</w:t>
             </w:r>
           </w:p>
         </w:tc>
@@ -8768,7 +8768,7 @@
               <w:pStyle w:val="TABLECONTENT"/>
             </w:pPr>
             <w:r>
-              <w:t>Theresia Arumsari</w:t>
+              <w:t>Tatik Suhartati</w:t>
             </w:r>
           </w:p>
         </w:tc>
@@ -8785,7 +8785,7 @@
               <w:pStyle w:val="TABLECONTENT"/>
             </w:pPr>
             <w:r>
-              <w:t>15:35</w:t>
+              <w:t>15:15</w:t>
             </w:r>
           </w:p>
         </w:tc>
@@ -8819,7 +8819,7 @@
               <w:pStyle w:val="TABLECONTENT"/>
             </w:pPr>
             <w:r>
-              <w:t>Carnation</w:t>
+              <w:t>Orchid</w:t>
             </w:r>
           </w:p>
         </w:tc>
@@ -8836,7 +8836,7 @@
               <w:pStyle w:val="TABLECONTENT"/>
             </w:pPr>
             <w:r>
-              <w:t>A3-108</w:t>
+              <w:t>E3-046</w:t>
             </w:r>
           </w:p>
         </w:tc>
@@ -8854,7 +8854,7 @@
               <w:pStyle w:val="TABLECONTENT"/>
             </w:pPr>
             <w:r>
-              <w:t>Page 69</w:t>
+              <w:t>Page 147</w:t>
             </w:r>
           </w:p>
         </w:tc>
@@ -8876,7 +8876,7 @@
               <w:pStyle w:val="TABLECONTENT"/>
             </w:pPr>
             <w:r>
-              <w:t>Tri Utami Solichah</w:t>
+              <w:t>Theresia Arumsari</w:t>
             </w:r>
           </w:p>
         </w:tc>
@@ -8893,7 +8893,7 @@
               <w:pStyle w:val="TABLECONTENT"/>
             </w:pPr>
             <w:r>
-              <w:t>13:50</w:t>
+              <w:t>15:35</w:t>
             </w:r>
           </w:p>
         </w:tc>
@@ -8927,7 +8927,7 @@
               <w:pStyle w:val="TABLECONTENT"/>
             </w:pPr>
             <w:r>
-              <w:t>Dahlia</w:t>
+              <w:t>Carnation</w:t>
             </w:r>
           </w:p>
         </w:tc>
@@ -8944,7 +8944,7 @@
               <w:pStyle w:val="TABLECONTENT"/>
             </w:pPr>
             <w:r>
-              <w:t>B1-065</w:t>
+              <w:t>A3-108</w:t>
             </w:r>
           </w:p>
         </w:tc>
@@ -8962,7 +8962,7 @@
               <w:pStyle w:val="TABLECONTENT"/>
             </w:pPr>
             <w:r>
-              <w:t>Page 82</w:t>
+              <w:t>Page 69</w:t>
             </w:r>
           </w:p>
         </w:tc>
@@ -8984,7 +8984,7 @@
               <w:pStyle w:val="TABLECONTENT"/>
             </w:pPr>
             <w:r>
-              <w:t>Wan Abbas Zakaria</w:t>
+              <w:t>Tri Utami Solichah</w:t>
             </w:r>
           </w:p>
         </w:tc>
@@ -9001,7 +9001,7 @@
               <w:pStyle w:val="TABLECONTENT"/>
             </w:pPr>
             <w:r>
-              <w:t>14:30</w:t>
+              <w:t>13:50</w:t>
             </w:r>
           </w:p>
         </w:tc>
@@ -9052,7 +9052,7 @@
               <w:pStyle w:val="TABLECONTENT"/>
             </w:pPr>
             <w:r>
-              <w:t>B1-095</w:t>
+              <w:t>B1-065</w:t>
             </w:r>
           </w:p>
         </w:tc>
@@ -9070,7 +9070,7 @@
               <w:pStyle w:val="TABLECONTENT"/>
             </w:pPr>
             <w:r>
-              <w:t>Page 84</w:t>
+              <w:t>Page 82</w:t>
             </w:r>
           </w:p>
         </w:tc>
@@ -9201,7 +9201,7 @@
               <w:pStyle w:val="TABLECONTENT"/>
             </w:pPr>
             <w:r>
-              <w:t>Wisnu Nurcahyo</w:t>
+              <w:t>Yanuartono</w:t>
             </w:r>
           </w:p>
         </w:tc>
@@ -9218,7 +9218,7 @@
               <w:pStyle w:val="TABLECONTENT"/>
             </w:pPr>
             <w:r>
-              <w:t>12:30</w:t>
+              <w:t>13:50</w:t>
             </w:r>
           </w:p>
         </w:tc>
@@ -9252,7 +9252,7 @@
               <w:pStyle w:val="TABLECONTENT"/>
             </w:pPr>
             <w:r>
-              <w:t>Orchid</w:t>
+              <w:t>Tulip</w:t>
             </w:r>
           </w:p>
         </w:tc>
@@ -9269,7 +9269,7 @@
               <w:pStyle w:val="TABLECONTENT"/>
             </w:pPr>
             <w:r>
-              <w:t>D1-013</w:t>
+              <w:t>D2-101</w:t>
             </w:r>
           </w:p>
         </w:tc>
@@ -9287,333 +9287,7 @@
               <w:pStyle w:val="TABLECONTENT"/>
             </w:pPr>
             <w:r>
-              <w:t>Page 116</w:t>
-            </w:r>
-          </w:p>
-        </w:tc>
-      </w:tr>
-      <w:tr>
-        <w:trPr>
-          <w:trHeight w:val="340"/>
-        </w:trPr>
-        <w:tc>
-          <w:tcPr>
-            <w:tcW w:w="3510" w:type="dxa"/>
-            <w:tcBorders>
-              <w:top w:val="nil"/>
-            </w:tcBorders>
-            <w:vAlign w:val="center"/>
-          </w:tcPr>
-          <w:p>
-            <w:pPr>
-              <w:pStyle w:val="TABLECONTENT"/>
-            </w:pPr>
-            <w:r>
-              <w:t>Yahya Shafiyuddin Hilmi</w:t>
-            </w:r>
-          </w:p>
-        </w:tc>
-        <w:tc>
-          <w:tcPr>
-            <w:tcW w:w="709" w:type="dxa"/>
-            <w:tcBorders>
-              <w:top w:val="nil"/>
-            </w:tcBorders>
-            <w:vAlign w:val="center"/>
-          </w:tcPr>
-          <w:p>
-            <w:pPr>
-              <w:pStyle w:val="TABLECONTENT"/>
-            </w:pPr>
-            <w:r>
-              <w:t>13:10</w:t>
-            </w:r>
-          </w:p>
-        </w:tc>
-        <w:tc>
-          <w:tcPr>
-            <w:tcW w:w="1149" w:type="dxa"/>
-            <w:tcBorders>
-              <w:top w:val="nil"/>
-            </w:tcBorders>
-            <w:vAlign w:val="center"/>
-          </w:tcPr>
-          <w:p>
-            <w:pPr>
-              <w:pStyle w:val="TABLECONTENT"/>
-            </w:pPr>
-            <w:r>
-              <w:t>(Day 1)</w:t>
-            </w:r>
-          </w:p>
-        </w:tc>
-        <w:tc>
-          <w:tcPr>
-            <w:tcW w:w="1436" w:type="dxa"/>
-            <w:tcBorders>
-              <w:top w:val="nil"/>
-            </w:tcBorders>
-            <w:vAlign w:val="center"/>
-          </w:tcPr>
-          <w:p>
-            <w:pPr>
-              <w:pStyle w:val="TABLECONTENT"/>
-            </w:pPr>
-            <w:r>
-              <w:t>Dahlia</w:t>
-            </w:r>
-          </w:p>
-        </w:tc>
-        <w:tc>
-          <w:tcPr>
-            <w:tcW w:w="993" w:type="dxa"/>
-            <w:tcBorders>
-              <w:top w:val="nil"/>
-            </w:tcBorders>
-            <w:vAlign w:val="center"/>
-          </w:tcPr>
-          <w:p>
-            <w:pPr>
-              <w:pStyle w:val="TABLECONTENT"/>
-            </w:pPr>
-            <w:r>
-              <w:t>B1-044</w:t>
-            </w:r>
-          </w:p>
-        </w:tc>
-        <w:tc>
-          <w:tcPr>
-            <w:tcW w:w="1275" w:type="dxa"/>
-            <w:tcBorders>
-              <w:top w:val="nil"/>
-            </w:tcBorders>
-            <w:shd w:val="clear" w:color="auto" w:fill="auto"/>
-            <w:vAlign w:val="center"/>
-          </w:tcPr>
-          <w:p>
-            <w:pPr>
-              <w:pStyle w:val="TABLECONTENT"/>
-            </w:pPr>
-            <w:r>
-              <w:t>Page 80</w:t>
-            </w:r>
-          </w:p>
-        </w:tc>
-      </w:tr>
-      <w:tr>
-        <w:trPr>
-          <w:trHeight w:val="340"/>
-        </w:trPr>
-        <w:tc>
-          <w:tcPr>
-            <w:tcW w:w="3510" w:type="dxa"/>
-            <w:tcBorders>
-              <w:top w:val="nil"/>
-            </w:tcBorders>
-            <w:vAlign w:val="center"/>
-          </w:tcPr>
-          <w:p>
-            <w:pPr>
-              <w:pStyle w:val="TABLECONTENT"/>
-            </w:pPr>
-            <w:r>
-              <w:t>Yanuartono</w:t>
-            </w:r>
-            <w:bookmarkStart w:id="0" w:name="_GoBack"/>
-            <w:bookmarkEnd w:id="0"/>
-          </w:p>
-        </w:tc>
-        <w:tc>
-          <w:tcPr>
-            <w:tcW w:w="709" w:type="dxa"/>
-            <w:tcBorders>
-              <w:top w:val="nil"/>
-            </w:tcBorders>
-            <w:vAlign w:val="center"/>
-          </w:tcPr>
-          <w:p>
-            <w:pPr>
-              <w:pStyle w:val="TABLECONTENT"/>
-            </w:pPr>
-            <w:r>
-              <w:t>13:50</w:t>
-            </w:r>
-          </w:p>
-        </w:tc>
-        <w:tc>
-          <w:tcPr>
-            <w:tcW w:w="1149" w:type="dxa"/>
-            <w:tcBorders>
-              <w:top w:val="nil"/>
-            </w:tcBorders>
-            <w:vAlign w:val="center"/>
-          </w:tcPr>
-          <w:p>
-            <w:pPr>
-              <w:pStyle w:val="TABLECONTENT"/>
-            </w:pPr>
-            <w:r>
-              <w:t>(Day 1)</w:t>
-            </w:r>
-          </w:p>
-        </w:tc>
-        <w:tc>
-          <w:tcPr>
-            <w:tcW w:w="1436" w:type="dxa"/>
-            <w:tcBorders>
-              <w:top w:val="nil"/>
-            </w:tcBorders>
-            <w:vAlign w:val="center"/>
-          </w:tcPr>
-          <w:p>
-            <w:pPr>
-              <w:pStyle w:val="TABLECONTENT"/>
-            </w:pPr>
-            <w:r>
-              <w:t>Tulip</w:t>
-            </w:r>
-          </w:p>
-        </w:tc>
-        <w:tc>
-          <w:tcPr>
-            <w:tcW w:w="993" w:type="dxa"/>
-            <w:tcBorders>
-              <w:top w:val="nil"/>
-            </w:tcBorders>
-            <w:vAlign w:val="center"/>
-          </w:tcPr>
-          <w:p>
-            <w:pPr>
-              <w:pStyle w:val="TABLECONTENT"/>
-            </w:pPr>
-            <w:r>
-              <w:t>D2-101</w:t>
-            </w:r>
-          </w:p>
-        </w:tc>
-        <w:tc>
-          <w:tcPr>
-            <w:tcW w:w="1275" w:type="dxa"/>
-            <w:tcBorders>
-              <w:top w:val="nil"/>
-            </w:tcBorders>
-            <w:shd w:val="clear" w:color="auto" w:fill="auto"/>
-            <w:vAlign w:val="center"/>
-          </w:tcPr>
-          <w:p>
-            <w:pPr>
-              <w:pStyle w:val="TABLECONTENT"/>
-            </w:pPr>
-            <w:r>
               <w:t>Page 122</w:t>
-            </w:r>
-          </w:p>
-        </w:tc>
-      </w:tr>
-      <w:tr>
-        <w:trPr>
-          <w:trHeight w:val="340"/>
-        </w:trPr>
-        <w:tc>
-          <w:tcPr>
-            <w:tcW w:w="3510" w:type="dxa"/>
-            <w:tcBorders>
-              <w:top w:val="nil"/>
-            </w:tcBorders>
-            <w:vAlign w:val="center"/>
-          </w:tcPr>
-          <w:p>
-            <w:pPr>
-              <w:pStyle w:val="TABLECONTENT"/>
-            </w:pPr>
-            <w:r>
-              <w:t>Yudi Rahmadian</w:t>
-            </w:r>
-          </w:p>
-        </w:tc>
-        <w:tc>
-          <w:tcPr>
-            <w:tcW w:w="709" w:type="dxa"/>
-            <w:tcBorders>
-              <w:top w:val="nil"/>
-            </w:tcBorders>
-            <w:vAlign w:val="center"/>
-          </w:tcPr>
-          <w:p>
-            <w:pPr>
-              <w:pStyle w:val="TABLECONTENT"/>
-            </w:pPr>
-            <w:r>
-              <w:t>13:10</w:t>
-            </w:r>
-          </w:p>
-        </w:tc>
-        <w:tc>
-          <w:tcPr>
-            <w:tcW w:w="1149" w:type="dxa"/>
-            <w:tcBorders>
-              <w:top w:val="nil"/>
-            </w:tcBorders>
-            <w:vAlign w:val="center"/>
-          </w:tcPr>
-          <w:p>
-            <w:pPr>
-              <w:pStyle w:val="TABLECONTENT"/>
-            </w:pPr>
-            <w:r>
-              <w:t>(Day 1)</w:t>
-            </w:r>
-          </w:p>
-        </w:tc>
-        <w:tc>
-          <w:tcPr>
-            <w:tcW w:w="1436" w:type="dxa"/>
-            <w:tcBorders>
-              <w:top w:val="nil"/>
-            </w:tcBorders>
-            <w:vAlign w:val="center"/>
-          </w:tcPr>
-          <w:p>
-            <w:pPr>
-              <w:pStyle w:val="TABLECONTENT"/>
-            </w:pPr>
-            <w:r>
-              <w:t>Magnolia</w:t>
-            </w:r>
-          </w:p>
-        </w:tc>
-        <w:tc>
-          <w:tcPr>
-            <w:tcW w:w="993" w:type="dxa"/>
-            <w:tcBorders>
-              <w:top w:val="nil"/>
-            </w:tcBorders>
-            <w:vAlign w:val="center"/>
-          </w:tcPr>
-          <w:p>
-            <w:pPr>
-              <w:pStyle w:val="TABLECONTENT"/>
-            </w:pPr>
-            <w:r>
-              <w:t>A4-040</w:t>
-            </w:r>
-          </w:p>
-        </w:tc>
-        <w:tc>
-          <w:tcPr>
-            <w:tcW w:w="1275" w:type="dxa"/>
-            <w:tcBorders>
-              <w:top w:val="nil"/>
-            </w:tcBorders>
-            <w:shd w:val="clear" w:color="auto" w:fill="auto"/>
-            <w:vAlign w:val="center"/>
-          </w:tcPr>
-          <w:p>
-            <w:pPr>
-              <w:pStyle w:val="TABLECONTENT"/>
-            </w:pPr>
-            <w:r>
-              <w:t>Page 71</w:t>
             </w:r>
           </w:p>
         </w:tc>
@@ -10101,9 +9775,15 @@
           <w:p>
             <w:pPr>
               <w:pStyle w:val="TABLECONTENT"/>
-            </w:pPr>
-            <w:r>
-              <w:t>Agus Setyarso</w:t>
+              <w:rPr>
+                <w:lang w:val="en-US"/>
+              </w:rPr>
+            </w:pPr>
+            <w:r>
+              <w:rPr>
+                <w:lang w:val="en-US"/>
+              </w:rPr>
+              <w:t>Dana Wahyu</w:t>
             </w:r>
           </w:p>
         </w:tc>
@@ -10308,6 +9988,8 @@
           <w:szCs w:val="20"/>
         </w:rPr>
       </w:pPr>
+      <w:bookmarkStart w:id="0" w:name="_GoBack"/>
+      <w:bookmarkEnd w:id="0"/>
     </w:p>
     <w:sectPr>
       <w:headerReference w:type="default" r:id="rId10"/>
@@ -12349,7 +12031,7 @@
 </file>
 
 <file path=customXml/itemProps1.xml><?xml version="1.0" encoding="utf-8"?>
-<ds:datastoreItem xmlns:ds="http://schemas.openxmlformats.org/officeDocument/2006/customXml" ds:itemID="{706BB5F1-5948-453D-9C6D-683577584609}">
+<ds:datastoreItem xmlns:ds="http://schemas.openxmlformats.org/officeDocument/2006/customXml" ds:itemID="{EB8DF9B3-1E5A-4F99-B864-FAC20E7C7734}">
   <ds:schemaRefs>
     <ds:schemaRef ds:uri="http://schemas.openxmlformats.org/officeDocument/2006/bibliography"/>
   </ds:schemaRefs>

</xml_diff>